<commit_message>
Inicio y Registro funcional
Iniciar sesión y obtener $_SESSION y mostrarlo en etiqueta H3, funciona. Corrección de comprobar nombre existente hecho.
Tener en cuenta session_start en cada cambio de pagina.
Registro completado.
Siguiente paso: que el usuario apunte a la tabla de articulos y lo pueda editar.
</commit_message>
<xml_diff>
--- a/practica_04_mhjb/DAW-DUAL-UF1-Pt04_part1.docx
+++ b/practica_04_mhjb/DAW-DUAL-UF1-Pt04_part1.docx
@@ -55,7 +55,7 @@
       <w:sdtContent>
         <w:p>
           <w:pPr>
-            <w:pStyle w:val="TtoldelIDC"/>
+            <w:pStyle w:val="TtuloTDC"/>
           </w:pPr>
           <w:r>
             <w:t>Índex de continguts</w:t>
@@ -70,7 +70,7 @@
         </w:p>
         <w:p>
           <w:pPr>
-            <w:pStyle w:val="IDC3"/>
+            <w:pStyle w:val="TDC3"/>
             <w:tabs>
               <w:tab w:val="right" w:leader="dot" w:pos="9346"/>
             </w:tabs>
@@ -103,14 +103,14 @@
           <w:hyperlink w:anchor="_Toc148196442" w:history="1">
             <w:r>
               <w:rPr>
-                <w:rStyle w:val="Enlla"/>
+                <w:rStyle w:val="Hipervnculo"/>
                 <w:noProof/>
               </w:rPr>
               <w:t xml:space="preserve">Part bàsica </w:t>
             </w:r>
             <w:r>
               <w:rPr>
-                <w:rStyle w:val="Enlla"/>
+                <w:rStyle w:val="Hipervnculo"/>
                 <w:strike/>
                 <w:noProof/>
               </w:rPr>
@@ -168,7 +168,7 @@
         </w:p>
         <w:p>
           <w:pPr>
-            <w:pStyle w:val="IDC3"/>
+            <w:pStyle w:val="TDC3"/>
             <w:tabs>
               <w:tab w:val="right" w:leader="dot" w:pos="9346"/>
             </w:tabs>
@@ -181,7 +181,7 @@
           <w:hyperlink w:anchor="_Toc148196443" w:history="1">
             <w:r>
               <w:rPr>
-                <w:rStyle w:val="Enlla"/>
+                <w:rStyle w:val="Hipervnculo"/>
                 <w:strike/>
                 <w:noProof/>
               </w:rPr>
@@ -239,7 +239,7 @@
         </w:p>
         <w:p>
           <w:pPr>
-            <w:pStyle w:val="IDC3"/>
+            <w:pStyle w:val="TDC3"/>
             <w:tabs>
               <w:tab w:val="right" w:leader="dot" w:pos="9346"/>
             </w:tabs>
@@ -252,7 +252,7 @@
           <w:hyperlink w:anchor="_Toc148196444" w:history="1">
             <w:r>
               <w:rPr>
-                <w:rStyle w:val="Enlla"/>
+                <w:rStyle w:val="Hipervnculo"/>
                 <w:strike/>
                 <w:noProof/>
               </w:rPr>
@@ -310,7 +310,7 @@
         </w:p>
         <w:p>
           <w:pPr>
-            <w:pStyle w:val="IDC3"/>
+            <w:pStyle w:val="TDC3"/>
             <w:tabs>
               <w:tab w:val="right" w:leader="dot" w:pos="9346"/>
             </w:tabs>
@@ -323,7 +323,7 @@
           <w:hyperlink w:anchor="_Toc148196445" w:history="1">
             <w:r>
               <w:rPr>
-                <w:rStyle w:val="Enlla"/>
+                <w:rStyle w:val="Hipervnculo"/>
                 <w:noProof/>
               </w:rPr>
               <w:t>Requeriments per a ser avaluada</w:t>
@@ -380,7 +380,7 @@
         </w:p>
         <w:p>
           <w:pPr>
-            <w:pStyle w:val="IDC3"/>
+            <w:pStyle w:val="TDC3"/>
             <w:tabs>
               <w:tab w:val="right" w:leader="dot" w:pos="9346"/>
             </w:tabs>
@@ -393,7 +393,7 @@
           <w:hyperlink w:anchor="_Toc148196446" w:history="1">
             <w:r>
               <w:rPr>
-                <w:rStyle w:val="Enlla"/>
+                <w:rStyle w:val="Hipervnculo"/>
                 <w:rFonts w:cs="Arial"/>
                 <w:noProof/>
               </w:rPr>
@@ -451,7 +451,7 @@
         </w:p>
         <w:p>
           <w:pPr>
-            <w:pStyle w:val="IDC3"/>
+            <w:pStyle w:val="TDC3"/>
             <w:tabs>
               <w:tab w:val="right" w:leader="dot" w:pos="9346"/>
             </w:tabs>
@@ -464,7 +464,7 @@
           <w:hyperlink w:anchor="_Toc148196447" w:history="1">
             <w:r>
               <w:rPr>
-                <w:rStyle w:val="Enlla"/>
+                <w:rStyle w:val="Hipervnculo"/>
                 <w:noProof/>
               </w:rPr>
               <w:t>Lliurament</w:t>
@@ -546,12 +546,12 @@
     </w:p>
     <w:p>
       <w:pPr>
-        <w:pStyle w:val="Ttol3"/>
-      </w:pPr>
-    </w:p>
-    <w:p>
-      <w:pPr>
-        <w:pStyle w:val="Ttol3"/>
+        <w:pStyle w:val="Ttulo3"/>
+      </w:pPr>
+    </w:p>
+    <w:p>
+      <w:pPr>
+        <w:pStyle w:val="Ttulo3"/>
       </w:pPr>
       <w:bookmarkStart w:id="0" w:name="_Toc148196442"/>
       <w:r>
@@ -567,7 +567,7 @@
     </w:p>
     <w:p>
       <w:pPr>
-        <w:pStyle w:val="Pargrafdellista"/>
+        <w:pStyle w:val="Prrafodelista"/>
         <w:numPr>
           <w:ilvl w:val="0"/>
           <w:numId w:val="2"/>
@@ -578,6 +578,7 @@
           <w:rFonts w:ascii="Arial" w:hAnsi="Arial" w:cs="Arial"/>
           <w:bCs/>
           <w:iCs/>
+          <w:highlight w:val="green"/>
         </w:rPr>
       </w:pPr>
       <w:r>
@@ -585,13 +586,14 @@
           <w:rFonts w:ascii="Arial" w:hAnsi="Arial" w:cs="Arial"/>
           <w:bCs/>
           <w:iCs/>
+          <w:highlight w:val="green"/>
         </w:rPr>
         <w:t>En obrir el web sortiran tots els articles de forma pública sense excepció i sense opció d’inserir, editar o eliminar articles.</w:t>
       </w:r>
     </w:p>
     <w:p>
       <w:pPr>
-        <w:pStyle w:val="Pargrafdellista"/>
+        <w:pStyle w:val="Prrafodelista"/>
         <w:numPr>
           <w:ilvl w:val="0"/>
           <w:numId w:val="2"/>
@@ -602,6 +604,7 @@
           <w:rFonts w:ascii="Arial" w:hAnsi="Arial" w:cs="Arial"/>
           <w:bCs/>
           <w:iCs/>
+          <w:highlight w:val="green"/>
         </w:rPr>
       </w:pPr>
       <w:r>
@@ -609,31 +612,14 @@
           <w:rFonts w:ascii="Arial" w:hAnsi="Arial" w:cs="Arial"/>
           <w:bCs/>
           <w:iCs/>
-        </w:rPr>
-        <w:t xml:space="preserve">A la mateixa pàgina principal trobarem una opció per a </w:t>
-      </w:r>
-      <w:proofErr w:type="spellStart"/>
-      <w:r>
-        <w:rPr>
-          <w:rFonts w:ascii="Arial" w:hAnsi="Arial" w:cs="Arial"/>
-          <w:bCs/>
-          <w:iCs/>
-        </w:rPr>
-        <w:t>logar-se</w:t>
-      </w:r>
-      <w:proofErr w:type="spellEnd"/>
-      <w:r>
-        <w:rPr>
-          <w:rFonts w:ascii="Arial" w:hAnsi="Arial" w:cs="Arial"/>
-          <w:bCs/>
-          <w:iCs/>
-        </w:rPr>
-        <w:t xml:space="preserve"> o enregistrar-se.</w:t>
-      </w:r>
-    </w:p>
-    <w:p>
-      <w:pPr>
-        <w:pStyle w:val="Pargrafdellista"/>
+          <w:highlight w:val="green"/>
+        </w:rPr>
+        <w:t>A la mateixa pàgina principal trobarem una opció per a logar-se o enregistrar-se.</w:t>
+      </w:r>
+    </w:p>
+    <w:p>
+      <w:pPr>
+        <w:pStyle w:val="Prrafodelista"/>
         <w:numPr>
           <w:ilvl w:val="0"/>
           <w:numId w:val="2"/>
@@ -657,7 +643,7 @@
     </w:p>
     <w:p>
       <w:pPr>
-        <w:pStyle w:val="Pargrafdellista"/>
+        <w:pStyle w:val="Prrafodelista"/>
         <w:numPr>
           <w:ilvl w:val="0"/>
           <w:numId w:val="2"/>
@@ -681,7 +667,7 @@
     </w:p>
     <w:p>
       <w:pPr>
-        <w:pStyle w:val="Pargrafdellista"/>
+        <w:pStyle w:val="Prrafodelista"/>
         <w:numPr>
           <w:ilvl w:val="0"/>
           <w:numId w:val="2"/>
@@ -692,6 +678,7 @@
           <w:rFonts w:ascii="Arial" w:hAnsi="Arial" w:cs="Arial"/>
           <w:bCs/>
           <w:iCs/>
+          <w:highlight w:val="green"/>
         </w:rPr>
       </w:pPr>
       <w:r>
@@ -699,13 +686,14 @@
           <w:rFonts w:ascii="Arial" w:hAnsi="Arial" w:cs="Arial"/>
           <w:bCs/>
           <w:iCs/>
+          <w:highlight w:val="green"/>
         </w:rPr>
         <w:t>La contrasenya haurà d’estar encriptada.</w:t>
       </w:r>
     </w:p>
     <w:p>
       <w:pPr>
-        <w:pStyle w:val="Pargrafdellista"/>
+        <w:pStyle w:val="Prrafodelista"/>
         <w:numPr>
           <w:ilvl w:val="0"/>
           <w:numId w:val="2"/>
@@ -716,6 +704,7 @@
           <w:rFonts w:ascii="Arial" w:hAnsi="Arial" w:cs="Arial"/>
           <w:bCs/>
           <w:iCs/>
+          <w:highlight w:val="green"/>
         </w:rPr>
       </w:pPr>
       <w:r>
@@ -723,13 +712,14 @@
           <w:rFonts w:ascii="Arial" w:hAnsi="Arial" w:cs="Arial"/>
           <w:bCs/>
           <w:iCs/>
+          <w:highlight w:val="green"/>
         </w:rPr>
         <w:t>Si l’usuari comet un error a l’hora d’enregistrar-se, s’hauran de mantenir les dades al formulari actual.</w:t>
       </w:r>
     </w:p>
     <w:p>
       <w:pPr>
-        <w:pStyle w:val="Pargrafdellista"/>
+        <w:pStyle w:val="Prrafodelista"/>
         <w:numPr>
           <w:ilvl w:val="0"/>
           <w:numId w:val="2"/>
@@ -748,7 +738,7 @@
     </w:p>
     <w:p>
       <w:pPr>
-        <w:pStyle w:val="Pargrafdellista"/>
+        <w:pStyle w:val="Prrafodelista"/>
         <w:numPr>
           <w:ilvl w:val="0"/>
           <w:numId w:val="2"/>
@@ -765,28 +755,12 @@
           <w:rFonts w:ascii="Arial" w:hAnsi="Arial" w:cs="Arial"/>
           <w:strike/>
         </w:rPr>
-        <w:t xml:space="preserve">En cas de introduir 3 vegades incorrectament la contrasenya, se li demanarà a l’usuari validar-se abans amb </w:t>
-      </w:r>
-      <w:proofErr w:type="spellStart"/>
-      <w:r>
-        <w:rPr>
-          <w:rFonts w:ascii="Arial" w:hAnsi="Arial" w:cs="Arial"/>
-          <w:strike/>
-        </w:rPr>
-        <w:t>reCaptcha</w:t>
-      </w:r>
-      <w:proofErr w:type="spellEnd"/>
-      <w:r>
-        <w:rPr>
-          <w:rFonts w:ascii="Arial" w:hAnsi="Arial" w:cs="Arial"/>
-          <w:strike/>
-        </w:rPr>
-        <w:t>.</w:t>
-      </w:r>
-    </w:p>
-    <w:p>
-      <w:pPr>
-        <w:pStyle w:val="Pargrafdellista"/>
+        <w:t>En cas de introduir 3 vegades incorrectament la contrasenya, se li demanarà a l’usuari validar-se abans amb reCaptcha.</w:t>
+      </w:r>
+    </w:p>
+    <w:p>
+      <w:pPr>
+        <w:pStyle w:val="Prrafodelista"/>
         <w:spacing w:before="240" w:after="120" w:line="360" w:lineRule="auto"/>
         <w:ind w:firstLine="720"/>
         <w:jc w:val="both"/>
@@ -805,7 +779,7 @@
     </w:p>
     <w:p>
       <w:pPr>
-        <w:pStyle w:val="Pargrafdellista"/>
+        <w:pStyle w:val="Prrafodelista"/>
         <w:numPr>
           <w:ilvl w:val="0"/>
           <w:numId w:val="2"/>
@@ -825,7 +799,7 @@
     </w:p>
     <w:p>
       <w:pPr>
-        <w:pStyle w:val="Pargrafdellista"/>
+        <w:pStyle w:val="Prrafodelista"/>
         <w:numPr>
           <w:ilvl w:val="0"/>
           <w:numId w:val="2"/>
@@ -845,7 +819,7 @@
     </w:p>
     <w:p>
       <w:pPr>
-        <w:pStyle w:val="Pargrafdellista"/>
+        <w:pStyle w:val="Prrafodelista"/>
         <w:numPr>
           <w:ilvl w:val="0"/>
           <w:numId w:val="2"/>
@@ -865,7 +839,7 @@
     </w:p>
     <w:p>
       <w:pPr>
-        <w:pStyle w:val="Pargrafdellista"/>
+        <w:pStyle w:val="Prrafodelista"/>
         <w:numPr>
           <w:ilvl w:val="0"/>
           <w:numId w:val="2"/>
@@ -880,20 +854,12 @@
         <w:rPr>
           <w:rFonts w:ascii="Arial" w:hAnsi="Arial"/>
         </w:rPr>
-        <w:t xml:space="preserve">Genereu documentació creada amb </w:t>
-      </w:r>
-      <w:proofErr w:type="spellStart"/>
-      <w:r>
-        <w:rPr>
-          <w:rFonts w:ascii="Arial" w:hAnsi="Arial"/>
-        </w:rPr>
-        <w:t>PHPDcoumentor</w:t>
-      </w:r>
-      <w:proofErr w:type="spellEnd"/>
-    </w:p>
-    <w:p>
-      <w:pPr>
-        <w:pStyle w:val="Pargrafdellista"/>
+        <w:t>Genereu documentació creada amb PHPDcoumentor</w:t>
+      </w:r>
+    </w:p>
+    <w:p>
+      <w:pPr>
+        <w:pStyle w:val="Prrafodelista"/>
         <w:numPr>
           <w:ilvl w:val="0"/>
           <w:numId w:val="2"/>
@@ -908,49 +874,7 @@
         <w:rPr>
           <w:rFonts w:ascii="Arial" w:hAnsi="Arial"/>
         </w:rPr>
-        <w:t xml:space="preserve">Les funcions comunes com ara per exemple </w:t>
-      </w:r>
-      <w:proofErr w:type="spellStart"/>
-      <w:r>
-        <w:rPr>
-          <w:rFonts w:ascii="Arial" w:hAnsi="Arial"/>
-        </w:rPr>
-        <w:t>existeixUsuariBDD</w:t>
-      </w:r>
-      <w:proofErr w:type="spellEnd"/>
-      <w:r>
-        <w:rPr>
-          <w:rFonts w:ascii="Arial" w:hAnsi="Arial"/>
-        </w:rPr>
-        <w:t xml:space="preserve">() haurien d’estar en un fitxer que es digui </w:t>
-      </w:r>
-      <w:proofErr w:type="spellStart"/>
-      <w:r>
-        <w:rPr>
-          <w:rFonts w:ascii="Arial" w:hAnsi="Arial"/>
-        </w:rPr>
-        <w:t>controlador.php</w:t>
-      </w:r>
-      <w:proofErr w:type="spellEnd"/>
-      <w:r>
-        <w:rPr>
-          <w:rFonts w:ascii="Arial" w:hAnsi="Arial"/>
-        </w:rPr>
-        <w:t xml:space="preserve"> (</w:t>
-      </w:r>
-      <w:proofErr w:type="spellStart"/>
-      <w:r>
-        <w:rPr>
-          <w:rFonts w:ascii="Arial" w:hAnsi="Arial"/>
-        </w:rPr>
-        <w:t>p.ex</w:t>
-      </w:r>
-      <w:proofErr w:type="spellEnd"/>
-      <w:r>
-        <w:rPr>
-          <w:rFonts w:ascii="Arial" w:hAnsi="Arial"/>
-        </w:rPr>
-        <w:t>) i que contingui tota la part del controlador comuna al projecte</w:t>
+        <w:t>Les funcions comunes com ara per exemple existeixUsuariBDD() haurien d’estar en un fitxer que es digui controlador.php (p.ex) i que contingui tota la part del controlador comuna al projecte</w:t>
       </w:r>
       <w:r>
         <w:br w:type="page"/>
@@ -958,7 +882,7 @@
     </w:p>
     <w:p>
       <w:pPr>
-        <w:pStyle w:val="Ttol3"/>
+        <w:pStyle w:val="Ttulo3"/>
         <w:rPr>
           <w:strike/>
         </w:rPr>
@@ -969,21 +893,7 @@
           <w:strike/>
         </w:rPr>
         <w:lastRenderedPageBreak/>
-        <w:t xml:space="preserve">Social </w:t>
-      </w:r>
-      <w:proofErr w:type="spellStart"/>
-      <w:r>
-        <w:rPr>
-          <w:strike/>
-        </w:rPr>
-        <w:t>Authentication</w:t>
-      </w:r>
-      <w:proofErr w:type="spellEnd"/>
-      <w:r>
-        <w:rPr>
-          <w:strike/>
-        </w:rPr>
-        <w:t xml:space="preserve"> [2,5/10]</w:t>
+        <w:t>Social Authentication [2,5/10]</w:t>
       </w:r>
       <w:bookmarkEnd w:id="1"/>
     </w:p>
@@ -1008,10 +918,14 @@
           <w:strike/>
           <w:u w:val="single"/>
         </w:rPr>
-        <w:t xml:space="preserve">[1/10]: OAuth2 (Open </w:t>
-      </w:r>
-      <w:proofErr w:type="spellStart"/>
-      <w:r>
+        <w:t>[1/10]: OAuth2 (Open Authorization)</w:t>
+      </w:r>
+    </w:p>
+    <w:p>
+      <w:pPr>
+        <w:spacing w:before="240" w:after="120" w:line="240" w:lineRule="auto"/>
+        <w:ind w:left="720"/>
+        <w:jc w:val="both"/>
         <w:rPr>
           <w:rFonts w:ascii="Arial" w:hAnsi="Arial" w:cs="Arial"/>
           <w:bCs/>
@@ -1019,10 +933,22 @@
           <w:strike/>
           <w:u w:val="single"/>
         </w:rPr>
-        <w:t>Authorization</w:t>
-      </w:r>
-      <w:proofErr w:type="spellEnd"/>
-      <w:r>
+      </w:pPr>
+      <w:r>
+        <w:rPr>
+          <w:rFonts w:ascii="Arial" w:hAnsi="Arial" w:cs="Arial"/>
+          <w:bCs/>
+          <w:iCs/>
+          <w:strike/>
+        </w:rPr>
+        <w:t>Realitzar l’autenticació de l’usuari mitjançant OAuth2 i fent servir un Token o la llibreria PECL si escau. Justifiqueu en cada cas què feu.</w:t>
+      </w:r>
+    </w:p>
+    <w:p>
+      <w:pPr>
+        <w:spacing w:before="240" w:after="120" w:line="240" w:lineRule="auto"/>
+        <w:ind w:firstLine="720"/>
+        <w:jc w:val="both"/>
         <w:rPr>
           <w:rFonts w:ascii="Arial" w:hAnsi="Arial" w:cs="Arial"/>
           <w:bCs/>
@@ -1030,14 +956,8 @@
           <w:strike/>
           <w:u w:val="single"/>
         </w:rPr>
-        <w:t>)</w:t>
-      </w:r>
-    </w:p>
-    <w:p>
-      <w:pPr>
-        <w:spacing w:before="240" w:after="120" w:line="240" w:lineRule="auto"/>
-        <w:ind w:left="720"/>
-        <w:jc w:val="both"/>
+      </w:pPr>
+      <w:r>
         <w:rPr>
           <w:rFonts w:ascii="Arial" w:hAnsi="Arial" w:cs="Arial"/>
           <w:bCs/>
@@ -1045,35 +965,7 @@
           <w:strike/>
           <w:u w:val="single"/>
         </w:rPr>
-      </w:pPr>
-      <w:r>
-        <w:rPr>
-          <w:rFonts w:ascii="Arial" w:hAnsi="Arial" w:cs="Arial"/>
-          <w:bCs/>
-          <w:iCs/>
-          <w:strike/>
-        </w:rPr>
-        <w:t xml:space="preserve">Realitzar l’autenticació de l’usuari mitjançant OAuth2 i fent servir un </w:t>
-      </w:r>
-      <w:proofErr w:type="spellStart"/>
-      <w:r>
-        <w:rPr>
-          <w:rFonts w:ascii="Arial" w:hAnsi="Arial" w:cs="Arial"/>
-          <w:bCs/>
-          <w:iCs/>
-          <w:strike/>
-        </w:rPr>
-        <w:t>Token</w:t>
-      </w:r>
-      <w:proofErr w:type="spellEnd"/>
-      <w:r>
-        <w:rPr>
-          <w:rFonts w:ascii="Arial" w:hAnsi="Arial" w:cs="Arial"/>
-          <w:bCs/>
-          <w:iCs/>
-          <w:strike/>
-        </w:rPr>
-        <w:t xml:space="preserve"> o la llibreria PECL si escau. Justifiqueu en cada cas què feu.</w:t>
+        <w:t>[1,5/10]: HybridAuth (Hybrid Authentication)</w:t>
       </w:r>
     </w:p>
     <w:p>
@@ -1095,123 +987,13 @@
           <w:bCs/>
           <w:iCs/>
           <w:strike/>
-          <w:u w:val="single"/>
-        </w:rPr>
-        <w:t xml:space="preserve">[1,5/10]: </w:t>
-      </w:r>
-      <w:proofErr w:type="spellStart"/>
-      <w:r>
-        <w:rPr>
-          <w:rFonts w:ascii="Arial" w:hAnsi="Arial" w:cs="Arial"/>
-          <w:bCs/>
-          <w:iCs/>
-          <w:strike/>
-          <w:u w:val="single"/>
-        </w:rPr>
-        <w:t>HybridAuth</w:t>
-      </w:r>
-      <w:proofErr w:type="spellEnd"/>
-      <w:r>
-        <w:rPr>
-          <w:rFonts w:ascii="Arial" w:hAnsi="Arial" w:cs="Arial"/>
-          <w:bCs/>
-          <w:iCs/>
-          <w:strike/>
-          <w:u w:val="single"/>
-        </w:rPr>
-        <w:t xml:space="preserve"> (</w:t>
-      </w:r>
-      <w:proofErr w:type="spellStart"/>
-      <w:r>
-        <w:rPr>
-          <w:rFonts w:ascii="Arial" w:hAnsi="Arial" w:cs="Arial"/>
-          <w:bCs/>
-          <w:iCs/>
-          <w:strike/>
-          <w:u w:val="single"/>
-        </w:rPr>
-        <w:t>Hybrid</w:t>
-      </w:r>
-      <w:proofErr w:type="spellEnd"/>
-      <w:r>
-        <w:rPr>
-          <w:rFonts w:ascii="Arial" w:hAnsi="Arial" w:cs="Arial"/>
-          <w:bCs/>
-          <w:iCs/>
-          <w:strike/>
-          <w:u w:val="single"/>
-        </w:rPr>
-        <w:t xml:space="preserve"> </w:t>
-      </w:r>
-      <w:proofErr w:type="spellStart"/>
-      <w:r>
-        <w:rPr>
-          <w:rFonts w:ascii="Arial" w:hAnsi="Arial" w:cs="Arial"/>
-          <w:bCs/>
-          <w:iCs/>
-          <w:strike/>
-          <w:u w:val="single"/>
-        </w:rPr>
-        <w:t>Authentication</w:t>
-      </w:r>
-      <w:proofErr w:type="spellEnd"/>
-      <w:r>
-        <w:rPr>
-          <w:rFonts w:ascii="Arial" w:hAnsi="Arial" w:cs="Arial"/>
-          <w:bCs/>
-          <w:iCs/>
-          <w:strike/>
-          <w:u w:val="single"/>
-        </w:rPr>
-        <w:t>)</w:t>
-      </w:r>
-    </w:p>
-    <w:p>
-      <w:pPr>
-        <w:spacing w:before="240" w:after="120" w:line="240" w:lineRule="auto"/>
-        <w:ind w:firstLine="720"/>
-        <w:jc w:val="both"/>
-        <w:rPr>
-          <w:rFonts w:ascii="Arial" w:hAnsi="Arial" w:cs="Arial"/>
-          <w:bCs/>
-          <w:iCs/>
-          <w:strike/>
-          <w:u w:val="single"/>
-        </w:rPr>
-      </w:pPr>
-      <w:r>
-        <w:rPr>
-          <w:rFonts w:ascii="Arial" w:hAnsi="Arial" w:cs="Arial"/>
-          <w:bCs/>
-          <w:iCs/>
-          <w:strike/>
-        </w:rPr>
-        <w:t xml:space="preserve">Realitzar l’autenticació de l’usuari mitjançant la classe </w:t>
-      </w:r>
-      <w:proofErr w:type="spellStart"/>
-      <w:r>
-        <w:rPr>
-          <w:rFonts w:ascii="Arial" w:hAnsi="Arial" w:cs="Arial"/>
-          <w:bCs/>
-          <w:iCs/>
-          <w:strike/>
-        </w:rPr>
-        <w:t>HybridAuth</w:t>
-      </w:r>
-      <w:proofErr w:type="spellEnd"/>
-      <w:r>
-        <w:rPr>
-          <w:rFonts w:ascii="Arial" w:hAnsi="Arial" w:cs="Arial"/>
-          <w:bCs/>
-          <w:iCs/>
-          <w:strike/>
-        </w:rPr>
-        <w:t>.</w:t>
-      </w:r>
-    </w:p>
-    <w:p>
-      <w:pPr>
-        <w:pStyle w:val="Ttol3"/>
+        </w:rPr>
+        <w:t>Realitzar l’autenticació de l’usuari mitjançant la classe HybridAuth.</w:t>
+      </w:r>
+    </w:p>
+    <w:p>
+      <w:pPr>
+        <w:pStyle w:val="Ttulo3"/>
         <w:rPr>
           <w:strike/>
         </w:rPr>
@@ -1228,7 +1010,7 @@
     </w:p>
     <w:p>
       <w:pPr>
-        <w:pStyle w:val="Pargrafdellista"/>
+        <w:pStyle w:val="Prrafodelista"/>
         <w:numPr>
           <w:ilvl w:val="0"/>
           <w:numId w:val="5"/>
@@ -1251,7 +1033,7 @@
     </w:p>
     <w:p>
       <w:pPr>
-        <w:pStyle w:val="Pargrafdellista"/>
+        <w:pStyle w:val="Prrafodelista"/>
         <w:rPr>
           <w:rFonts w:ascii="Arial" w:hAnsi="Arial" w:cs="Arial"/>
           <w:bCs/>
@@ -1277,7 +1059,7 @@
     </w:p>
     <w:p>
       <w:pPr>
-        <w:pStyle w:val="Ttol3"/>
+        <w:pStyle w:val="Ttulo3"/>
         <w:spacing w:before="0" w:after="0"/>
       </w:pPr>
       <w:bookmarkStart w:id="3" w:name="_Toc148196445"/>
@@ -1315,23 +1097,7 @@
           <w:rFonts w:ascii="Arial" w:hAnsi="Arial" w:cs="Arial"/>
           <w:bCs/>
         </w:rPr>
-        <w:t xml:space="preserve">Cal treballar amb Git, deixant clar tots els </w:t>
-      </w:r>
-      <w:proofErr w:type="spellStart"/>
-      <w:r>
-        <w:rPr>
-          <w:rFonts w:ascii="Arial" w:hAnsi="Arial" w:cs="Arial"/>
-          <w:bCs/>
-        </w:rPr>
-        <w:t>commits</w:t>
-      </w:r>
-      <w:proofErr w:type="spellEnd"/>
-      <w:r>
-        <w:rPr>
-          <w:rFonts w:ascii="Arial" w:hAnsi="Arial" w:cs="Arial"/>
-          <w:bCs/>
-        </w:rPr>
-        <w:t xml:space="preserve"> que es realitzen.</w:t>
+        <w:t>Cal treballar amb Git, deixant clar tots els commits que es realitzen.</w:t>
       </w:r>
     </w:p>
     <w:p>
@@ -1375,39 +1141,7 @@
           <w:rFonts w:ascii="Arial" w:hAnsi="Arial" w:cs="Arial"/>
           <w:bCs/>
         </w:rPr>
-        <w:t>A cadascú dels fitxers (</w:t>
-      </w:r>
-      <w:proofErr w:type="spellStart"/>
-      <w:r>
-        <w:rPr>
-          <w:rFonts w:ascii="Arial" w:hAnsi="Arial" w:cs="Arial"/>
-          <w:bCs/>
-        </w:rPr>
-        <w:t>php</w:t>
-      </w:r>
-      <w:proofErr w:type="spellEnd"/>
-      <w:r>
-        <w:rPr>
-          <w:rFonts w:ascii="Arial" w:hAnsi="Arial" w:cs="Arial"/>
-          <w:bCs/>
-        </w:rPr>
-        <w:t xml:space="preserve">, </w:t>
-      </w:r>
-      <w:proofErr w:type="spellStart"/>
-      <w:r>
-        <w:rPr>
-          <w:rFonts w:ascii="Arial" w:hAnsi="Arial" w:cs="Arial"/>
-          <w:bCs/>
-        </w:rPr>
-        <w:t>html</w:t>
-      </w:r>
-      <w:proofErr w:type="spellEnd"/>
-      <w:r>
-        <w:rPr>
-          <w:rFonts w:ascii="Arial" w:hAnsi="Arial" w:cs="Arial"/>
-          <w:bCs/>
-        </w:rPr>
-        <w:t>, ...) poseu el vostre nom a la capçalera</w:t>
+        <w:t>A cadascú dels fitxers (php, html, ...) poseu el vostre nom a la capçalera</w:t>
       </w:r>
     </w:p>
     <w:p>
@@ -1429,18 +1163,8 @@
           <w:bCs/>
           <w:iCs/>
         </w:rPr>
-        <w:t xml:space="preserve">S’ha de treballar amb funcions tenint en compte sempre els principis del </w:t>
-      </w:r>
-      <w:proofErr w:type="spellStart"/>
-      <w:r>
-        <w:rPr>
-          <w:rFonts w:ascii="Arial" w:hAnsi="Arial" w:cs="Arial"/>
-          <w:bCs/>
-          <w:iCs/>
-        </w:rPr>
-        <w:t>Refactoring</w:t>
-      </w:r>
-      <w:proofErr w:type="spellEnd"/>
+        <w:t>S’ha de treballar amb funcions tenint en compte sempre els principis del Refactoring</w:t>
+      </w:r>
     </w:p>
     <w:p>
       <w:pPr>
@@ -1478,17 +1202,8 @@
           <w:rFonts w:ascii="Arial" w:hAnsi="Arial" w:cs="Arial"/>
           <w:bCs/>
         </w:rPr>
-        <w:t xml:space="preserve">Cal treballar amb </w:t>
-      </w:r>
-      <w:proofErr w:type="spellStart"/>
-      <w:r>
-        <w:rPr>
-          <w:rFonts w:ascii="Arial" w:hAnsi="Arial" w:cs="Arial"/>
-          <w:bCs/>
-        </w:rPr>
-        <w:t>PHPDocumentor</w:t>
-      </w:r>
-      <w:proofErr w:type="spellEnd"/>
+        <w:t>Cal treballar amb PHPDocumentor</w:t>
+      </w:r>
     </w:p>
     <w:p>
       <w:pPr>
@@ -1525,7 +1240,7 @@
     </w:p>
     <w:p>
       <w:pPr>
-        <w:pStyle w:val="Pargrafdellista"/>
+        <w:pStyle w:val="Prrafodelista"/>
         <w:spacing w:before="240" w:after="120" w:line="240" w:lineRule="auto"/>
         <w:jc w:val="both"/>
         <w:rPr>
@@ -1537,7 +1252,7 @@
     </w:p>
     <w:p>
       <w:pPr>
-        <w:pStyle w:val="Pargrafdellista"/>
+        <w:pStyle w:val="Prrafodelista"/>
         <w:numPr>
           <w:ilvl w:val="0"/>
           <w:numId w:val="4"/>
@@ -1562,7 +1277,7 @@
     </w:p>
     <w:p>
       <w:pPr>
-        <w:pStyle w:val="Pargrafdellista"/>
+        <w:pStyle w:val="Prrafodelista"/>
         <w:spacing w:before="240" w:after="120" w:line="240" w:lineRule="auto"/>
         <w:jc w:val="both"/>
         <w:rPr>
@@ -1579,66 +1294,12 @@
           <w:i/>
           <w:color w:val="2A6099"/>
         </w:rPr>
-        <w:t>$</w:t>
-      </w:r>
-      <w:proofErr w:type="spellStart"/>
-      <w:r>
-        <w:rPr>
-          <w:rFonts w:ascii="Arial" w:hAnsi="Arial" w:cs="Arial"/>
-          <w:i/>
-          <w:color w:val="2A6099"/>
-        </w:rPr>
-        <w:t>nom_variable_connexio</w:t>
-      </w:r>
-      <w:proofErr w:type="spellEnd"/>
-      <w:r>
-        <w:rPr>
-          <w:rFonts w:ascii="Arial" w:hAnsi="Arial" w:cs="Arial"/>
-          <w:i/>
-          <w:color w:val="2A6099"/>
-        </w:rPr>
-        <w:t>= ....</w:t>
-      </w:r>
-      <w:proofErr w:type="spellStart"/>
-      <w:r>
-        <w:rPr>
-          <w:rFonts w:ascii="Arial" w:hAnsi="Arial" w:cs="Arial"/>
-          <w:i/>
-          <w:color w:val="2A6099"/>
-        </w:rPr>
-        <w:t>dbname</w:t>
-      </w:r>
-      <w:proofErr w:type="spellEnd"/>
-      <w:r>
-        <w:rPr>
-          <w:rFonts w:ascii="Arial" w:hAnsi="Arial" w:cs="Arial"/>
-          <w:i/>
-          <w:color w:val="2A6099"/>
-        </w:rPr>
-        <w:t>=pt04_nom_cognom', '</w:t>
-      </w:r>
-      <w:proofErr w:type="spellStart"/>
-      <w:r>
-        <w:rPr>
-          <w:rFonts w:ascii="Arial" w:hAnsi="Arial" w:cs="Arial"/>
-          <w:i/>
-          <w:color w:val="2A6099"/>
-        </w:rPr>
-        <w:t>root</w:t>
-      </w:r>
-      <w:proofErr w:type="spellEnd"/>
-      <w:r>
-        <w:rPr>
-          <w:rFonts w:ascii="Arial" w:hAnsi="Arial" w:cs="Arial"/>
-          <w:i/>
-          <w:color w:val="2A6099"/>
-        </w:rPr>
-        <w:t>', '');</w:t>
-      </w:r>
-    </w:p>
-    <w:p>
-      <w:pPr>
-        <w:pStyle w:val="Pargrafdellista"/>
+        <w:t>$nom_variable_connexio= ....dbname=pt04_nom_cognom', 'root', '');</w:t>
+      </w:r>
+    </w:p>
+    <w:p>
+      <w:pPr>
+        <w:pStyle w:val="Prrafodelista"/>
         <w:spacing w:before="240" w:after="120" w:line="240" w:lineRule="auto"/>
         <w:jc w:val="both"/>
         <w:rPr>
@@ -1692,7 +1353,7 @@
     </w:p>
     <w:p>
       <w:pPr>
-        <w:pStyle w:val="Pargrafdellista"/>
+        <w:pStyle w:val="Prrafodelista"/>
         <w:spacing w:before="240" w:after="120" w:line="240" w:lineRule="auto"/>
         <w:jc w:val="both"/>
         <w:rPr>
@@ -1708,7 +1369,7 @@
     </w:p>
     <w:p>
       <w:pPr>
-        <w:pStyle w:val="Pargrafdellista"/>
+        <w:pStyle w:val="Prrafodelista"/>
         <w:spacing w:before="240" w:after="120" w:line="240" w:lineRule="auto"/>
         <w:jc w:val="both"/>
         <w:rPr>
@@ -1718,7 +1379,7 @@
     </w:p>
     <w:p>
       <w:pPr>
-        <w:pStyle w:val="Pargrafdellista"/>
+        <w:pStyle w:val="Prrafodelista"/>
         <w:spacing w:before="240" w:after="120" w:line="240" w:lineRule="auto"/>
         <w:jc w:val="both"/>
         <w:rPr>
@@ -1738,7 +1399,7 @@
     </w:p>
     <w:p>
       <w:pPr>
-        <w:pStyle w:val="Pargrafdellista"/>
+        <w:pStyle w:val="Prrafodelista"/>
         <w:spacing w:before="240" w:after="120" w:line="240" w:lineRule="auto"/>
         <w:jc w:val="both"/>
         <w:rPr>
@@ -1775,7 +1436,7 @@
     </w:p>
     <w:p>
       <w:pPr>
-        <w:pStyle w:val="Ttol3"/>
+        <w:pStyle w:val="Ttulo3"/>
       </w:pPr>
       <w:bookmarkStart w:id="4" w:name="_Toc148196446"/>
       <w:r>
@@ -1789,7 +1450,7 @@
     </w:p>
     <w:p>
       <w:pPr>
-        <w:pStyle w:val="Pargrafdellista"/>
+        <w:pStyle w:val="Prrafodelista"/>
         <w:numPr>
           <w:ilvl w:val="0"/>
           <w:numId w:val="3"/>
@@ -1806,60 +1467,12 @@
           <w:rFonts w:ascii="Arial" w:hAnsi="Arial" w:cs="Arial"/>
           <w:lang w:eastAsia="ca-ES"/>
         </w:rPr>
-        <w:t>Crear un fitxer on posareu la lògica i que comprovarà que l’usuari tingui una sessió activa, en cas de no ser així, enviarà a l’usuari a iniciar sessió o que es registri. Si l’usuari te una sessió, carregarem tot el contingut a un fitxer que vindria a ser la vista (...</w:t>
-      </w:r>
-      <w:proofErr w:type="spellStart"/>
-      <w:r>
-        <w:rPr>
-          <w:rFonts w:ascii="Arial" w:hAnsi="Arial" w:cs="Arial"/>
-          <w:lang w:eastAsia="ca-ES"/>
-        </w:rPr>
-        <w:t>view.php</w:t>
-      </w:r>
-      <w:proofErr w:type="spellEnd"/>
-      <w:r>
-        <w:rPr>
-          <w:rFonts w:ascii="Arial" w:hAnsi="Arial" w:cs="Arial"/>
-          <w:lang w:eastAsia="ca-ES"/>
-        </w:rPr>
-        <w:t>). Aquest control sobre si la sessió està “</w:t>
-      </w:r>
-      <w:proofErr w:type="spellStart"/>
-      <w:r>
-        <w:rPr>
-          <w:rFonts w:ascii="Arial" w:hAnsi="Arial" w:cs="Arial"/>
-          <w:lang w:eastAsia="ca-ES"/>
-        </w:rPr>
-        <w:t>setejada</w:t>
-      </w:r>
-      <w:proofErr w:type="spellEnd"/>
-      <w:r>
-        <w:rPr>
-          <w:rFonts w:ascii="Arial" w:hAnsi="Arial" w:cs="Arial"/>
-          <w:lang w:eastAsia="ca-ES"/>
-        </w:rPr>
-        <w:t xml:space="preserve">” o no es recomana fer sobre el fitxer </w:t>
-      </w:r>
-      <w:proofErr w:type="spellStart"/>
-      <w:r>
-        <w:rPr>
-          <w:rFonts w:ascii="Arial" w:hAnsi="Arial" w:cs="Arial"/>
-          <w:lang w:eastAsia="ca-ES"/>
-        </w:rPr>
-        <w:t>index.php</w:t>
-      </w:r>
-      <w:proofErr w:type="spellEnd"/>
-      <w:r>
-        <w:rPr>
-          <w:rFonts w:ascii="Arial" w:hAnsi="Arial" w:cs="Arial"/>
-          <w:lang w:eastAsia="ca-ES"/>
-        </w:rPr>
-        <w:t>.</w:t>
-      </w:r>
-    </w:p>
-    <w:p>
-      <w:pPr>
-        <w:pStyle w:val="Pargrafdellista"/>
+        <w:t>Crear un fitxer on posareu la lògica i que comprovarà que l’usuari tingui una sessió activa, en cas de no ser així, enviarà a l’usuari a iniciar sessió o que es registri. Si l’usuari te una sessió, carregarem tot el contingut a un fitxer que vindria a ser la vista (...view.php). Aquest control sobre si la sessió està “setejada” o no es recomana fer sobre el fitxer index.php.</w:t>
+      </w:r>
+    </w:p>
+    <w:p>
+      <w:pPr>
+        <w:pStyle w:val="Prrafodelista"/>
         <w:numPr>
           <w:ilvl w:val="0"/>
           <w:numId w:val="3"/>
@@ -1876,44 +1489,12 @@
           <w:rFonts w:ascii="Arial" w:hAnsi="Arial" w:cs="Arial"/>
           <w:lang w:eastAsia="ca-ES"/>
         </w:rPr>
-        <w:t xml:space="preserve">Els fitxers o fitxer de la vista s’hauria de guardar dins d’una carpeta de nom </w:t>
-      </w:r>
-      <w:proofErr w:type="spellStart"/>
-      <w:r>
-        <w:rPr>
-          <w:rFonts w:ascii="Arial" w:hAnsi="Arial" w:cs="Arial"/>
-          <w:lang w:eastAsia="ca-ES"/>
-        </w:rPr>
-        <w:t>view</w:t>
-      </w:r>
-      <w:proofErr w:type="spellEnd"/>
-      <w:r>
-        <w:rPr>
-          <w:rFonts w:ascii="Arial" w:hAnsi="Arial" w:cs="Arial"/>
-          <w:lang w:eastAsia="ca-ES"/>
-        </w:rPr>
-        <w:t xml:space="preserve"> o vista (</w:t>
-      </w:r>
-      <w:proofErr w:type="spellStart"/>
-      <w:r>
-        <w:rPr>
-          <w:rFonts w:ascii="Arial" w:hAnsi="Arial" w:cs="Arial"/>
-          <w:lang w:eastAsia="ca-ES"/>
-        </w:rPr>
-        <w:t>p.ex</w:t>
-      </w:r>
-      <w:proofErr w:type="spellEnd"/>
-      <w:r>
-        <w:rPr>
-          <w:rFonts w:ascii="Arial" w:hAnsi="Arial" w:cs="Arial"/>
-          <w:lang w:eastAsia="ca-ES"/>
-        </w:rPr>
-        <w:t>)</w:t>
-      </w:r>
-    </w:p>
-    <w:p>
-      <w:pPr>
-        <w:pStyle w:val="Pargrafdellista"/>
+        <w:t>Els fitxers o fitxer de la vista s’hauria de guardar dins d’una carpeta de nom view o vista (p.ex)</w:t>
+      </w:r>
+    </w:p>
+    <w:p>
+      <w:pPr>
+        <w:pStyle w:val="Prrafodelista"/>
         <w:numPr>
           <w:ilvl w:val="0"/>
           <w:numId w:val="3"/>
@@ -1935,7 +1516,7 @@
     </w:p>
     <w:p>
       <w:pPr>
-        <w:pStyle w:val="Pargrafdellista"/>
+        <w:pStyle w:val="Prrafodelista"/>
         <w:numPr>
           <w:ilvl w:val="0"/>
           <w:numId w:val="3"/>
@@ -1952,44 +1533,12 @@
           <w:rFonts w:ascii="Arial" w:hAnsi="Arial" w:cs="Arial"/>
           <w:lang w:eastAsia="ca-ES"/>
         </w:rPr>
-        <w:t xml:space="preserve">Escolliu els estils que creieu convenient. Una web interessant d’on descarregar les icones podria ser Font </w:t>
-      </w:r>
-      <w:proofErr w:type="spellStart"/>
-      <w:r>
-        <w:rPr>
-          <w:rFonts w:ascii="Arial" w:hAnsi="Arial" w:cs="Arial"/>
-          <w:lang w:eastAsia="ca-ES"/>
-        </w:rPr>
-        <w:t>Awesome</w:t>
-      </w:r>
-      <w:proofErr w:type="spellEnd"/>
-      <w:r>
-        <w:rPr>
-          <w:rFonts w:ascii="Arial" w:hAnsi="Arial" w:cs="Arial"/>
-          <w:lang w:eastAsia="ca-ES"/>
-        </w:rPr>
-        <w:t xml:space="preserve">. Si no us funciona amb la versió 5 de Font </w:t>
-      </w:r>
-      <w:proofErr w:type="spellStart"/>
-      <w:r>
-        <w:rPr>
-          <w:rFonts w:ascii="Arial" w:hAnsi="Arial" w:cs="Arial"/>
-          <w:lang w:eastAsia="ca-ES"/>
-        </w:rPr>
-        <w:t>Awesome</w:t>
-      </w:r>
-      <w:proofErr w:type="spellEnd"/>
-      <w:r>
-        <w:rPr>
-          <w:rFonts w:ascii="Arial" w:hAnsi="Arial" w:cs="Arial"/>
-          <w:lang w:eastAsia="ca-ES"/>
-        </w:rPr>
-        <w:t>, comproveu amb aquesta versió:</w:t>
-      </w:r>
-    </w:p>
-    <w:p>
-      <w:pPr>
-        <w:pStyle w:val="Pargrafdellista"/>
+        <w:t>Escolliu els estils que creieu convenient. Una web interessant d’on descarregar les icones podria ser Font Awesome. Si no us funciona amb la versió 5 de Font Awesome, comproveu amb aquesta versió:</w:t>
+      </w:r>
+    </w:p>
+    <w:p>
+      <w:pPr>
+        <w:pStyle w:val="Prrafodelista"/>
         <w:numPr>
           <w:ilvl w:val="1"/>
           <w:numId w:val="3"/>
@@ -2010,7 +1559,7 @@
     </w:p>
     <w:p>
       <w:pPr>
-        <w:pStyle w:val="Pargrafdellista"/>
+        <w:pStyle w:val="Prrafodelista"/>
         <w:numPr>
           <w:ilvl w:val="0"/>
           <w:numId w:val="3"/>
@@ -2042,60 +1591,12 @@
           <w:rFonts w:ascii="Arial" w:hAnsi="Arial" w:cs="Arial"/>
           <w:lang w:eastAsia="ca-ES"/>
         </w:rPr>
-        <w:t xml:space="preserve"> recomano fer-ho sobre un fitxer tipus </w:t>
-      </w:r>
-      <w:proofErr w:type="spellStart"/>
-      <w:r>
-        <w:rPr>
-          <w:rFonts w:ascii="Arial" w:hAnsi="Arial" w:cs="Arial"/>
-          <w:lang w:eastAsia="ca-ES"/>
-        </w:rPr>
-        <w:t>registrarse.view.php</w:t>
-      </w:r>
-      <w:proofErr w:type="spellEnd"/>
-      <w:r>
-        <w:rPr>
-          <w:rFonts w:ascii="Arial" w:hAnsi="Arial" w:cs="Arial"/>
-          <w:lang w:eastAsia="ca-ES"/>
-        </w:rPr>
-        <w:t xml:space="preserve"> i </w:t>
-      </w:r>
-      <w:proofErr w:type="spellStart"/>
-      <w:r>
-        <w:rPr>
-          <w:rFonts w:ascii="Arial" w:hAnsi="Arial" w:cs="Arial"/>
-          <w:lang w:eastAsia="ca-ES"/>
-        </w:rPr>
-        <w:t>registrarse.php</w:t>
-      </w:r>
-      <w:proofErr w:type="spellEnd"/>
-      <w:r>
-        <w:rPr>
-          <w:rFonts w:ascii="Arial" w:hAnsi="Arial" w:cs="Arial"/>
-          <w:lang w:eastAsia="ca-ES"/>
-        </w:rPr>
-        <w:t xml:space="preserve"> que vindria a ser la lògica i des d’on es crida al </w:t>
-      </w:r>
-      <w:proofErr w:type="spellStart"/>
-      <w:r>
-        <w:rPr>
-          <w:rFonts w:ascii="Arial" w:hAnsi="Arial" w:cs="Arial"/>
-          <w:lang w:eastAsia="ca-ES"/>
-        </w:rPr>
-        <w:t>view</w:t>
-      </w:r>
-      <w:proofErr w:type="spellEnd"/>
-      <w:r>
-        <w:rPr>
-          <w:rFonts w:ascii="Arial" w:hAnsi="Arial" w:cs="Arial"/>
-          <w:lang w:eastAsia="ca-ES"/>
-        </w:rPr>
-        <w:t>.</w:t>
-      </w:r>
-    </w:p>
-    <w:p>
-      <w:pPr>
-        <w:pStyle w:val="Pargrafdellista"/>
+        <w:t xml:space="preserve"> recomano fer-ho sobre un fitxer tipus registrarse.view.php i registrarse.php que vindria a ser la lògica i des d’on es crida al view.</w:t>
+      </w:r>
+    </w:p>
+    <w:p>
+      <w:pPr>
+        <w:pStyle w:val="Prrafodelista"/>
         <w:numPr>
           <w:ilvl w:val="0"/>
           <w:numId w:val="3"/>
@@ -2114,7 +1615,6 @@
         </w:rPr>
         <w:t xml:space="preserve">El formulari per a </w:t>
       </w:r>
-      <w:proofErr w:type="spellStart"/>
       <w:r>
         <w:rPr>
           <w:rFonts w:ascii="Arial" w:hAnsi="Arial" w:cs="Arial"/>
@@ -2123,66 +1623,17 @@
         </w:rPr>
         <w:t>logar-se</w:t>
       </w:r>
-      <w:proofErr w:type="spellEnd"/>
-      <w:r>
-        <w:rPr>
-          <w:rFonts w:ascii="Arial" w:hAnsi="Arial" w:cs="Arial"/>
-          <w:lang w:eastAsia="ca-ES"/>
-        </w:rPr>
-        <w:t xml:space="preserve"> recomano fer-ho sobre un fitxer tipus </w:t>
-      </w:r>
-      <w:proofErr w:type="spellStart"/>
-      <w:r>
-        <w:rPr>
-          <w:rFonts w:ascii="Arial" w:hAnsi="Arial" w:cs="Arial"/>
-          <w:lang w:eastAsia="ca-ES"/>
-        </w:rPr>
-        <w:t>login.view.php</w:t>
-      </w:r>
-      <w:proofErr w:type="spellEnd"/>
-      <w:r>
-        <w:rPr>
-          <w:rFonts w:ascii="Arial" w:hAnsi="Arial" w:cs="Arial"/>
-          <w:lang w:eastAsia="ca-ES"/>
-        </w:rPr>
-        <w:t xml:space="preserve"> i </w:t>
-      </w:r>
-      <w:proofErr w:type="spellStart"/>
-      <w:r>
-        <w:rPr>
-          <w:rFonts w:ascii="Arial" w:hAnsi="Arial" w:cs="Arial"/>
-          <w:lang w:eastAsia="ca-ES"/>
-        </w:rPr>
-        <w:t>login.php</w:t>
-      </w:r>
-      <w:proofErr w:type="spellEnd"/>
-      <w:r>
-        <w:rPr>
-          <w:rFonts w:ascii="Arial" w:hAnsi="Arial" w:cs="Arial"/>
-          <w:lang w:eastAsia="ca-ES"/>
-        </w:rPr>
-        <w:t xml:space="preserve"> que vindria a ser la lògica i des d’on es crida als fitxers </w:t>
-      </w:r>
-      <w:proofErr w:type="spellStart"/>
-      <w:r>
-        <w:rPr>
-          <w:rFonts w:ascii="Arial" w:hAnsi="Arial" w:cs="Arial"/>
-          <w:lang w:eastAsia="ca-ES"/>
-        </w:rPr>
-        <w:t>view</w:t>
-      </w:r>
-      <w:proofErr w:type="spellEnd"/>
-      <w:r>
-        <w:rPr>
-          <w:rFonts w:ascii="Arial" w:hAnsi="Arial" w:cs="Arial"/>
-          <w:lang w:eastAsia="ca-ES"/>
-        </w:rPr>
-        <w:t>.</w:t>
-      </w:r>
-    </w:p>
-    <w:p>
-      <w:pPr>
-        <w:pStyle w:val="Pargrafdellista"/>
+      <w:r>
+        <w:rPr>
+          <w:rFonts w:ascii="Arial" w:hAnsi="Arial" w:cs="Arial"/>
+          <w:lang w:eastAsia="ca-ES"/>
+        </w:rPr>
+        <w:t xml:space="preserve"> recomano fer-ho sobre un fitxer tipus login.view.php i login.php que vindria a ser la lògica i des d’on es crida als fitxers view.</w:t>
+      </w:r>
+    </w:p>
+    <w:p>
+      <w:pPr>
+        <w:pStyle w:val="Prrafodelista"/>
         <w:numPr>
           <w:ilvl w:val="0"/>
           <w:numId w:val="3"/>
@@ -2199,44 +1650,12 @@
           <w:rFonts w:ascii="Arial" w:hAnsi="Arial" w:cs="Arial"/>
           <w:lang w:eastAsia="ca-ES"/>
         </w:rPr>
-        <w:t xml:space="preserve">Al fitxer </w:t>
-      </w:r>
-      <w:proofErr w:type="spellStart"/>
-      <w:r>
-        <w:rPr>
-          <w:rFonts w:ascii="Arial" w:hAnsi="Arial" w:cs="Arial"/>
-          <w:lang w:eastAsia="ca-ES"/>
-        </w:rPr>
-        <w:t>login.php</w:t>
-      </w:r>
-      <w:proofErr w:type="spellEnd"/>
-      <w:r>
-        <w:rPr>
-          <w:rFonts w:ascii="Arial" w:hAnsi="Arial" w:cs="Arial"/>
-          <w:lang w:eastAsia="ca-ES"/>
-        </w:rPr>
-        <w:t xml:space="preserve"> hauríeu de controlar si la sessió ja està activa i evitar que l’usuari pugui anar a la pagina de </w:t>
-      </w:r>
-      <w:proofErr w:type="spellStart"/>
-      <w:r>
-        <w:rPr>
-          <w:rFonts w:ascii="Arial" w:hAnsi="Arial" w:cs="Arial"/>
-          <w:lang w:eastAsia="ca-ES"/>
-        </w:rPr>
-        <w:t>login</w:t>
-      </w:r>
-      <w:proofErr w:type="spellEnd"/>
-      <w:r>
-        <w:rPr>
-          <w:rFonts w:ascii="Arial" w:hAnsi="Arial" w:cs="Arial"/>
-          <w:lang w:eastAsia="ca-ES"/>
-        </w:rPr>
-        <w:t xml:space="preserve"> o de donar-se d’alta. És a dir, una vegada que l’usuari inicia sessió, NO ha de poder accedir a aquests formularis. És de sentit comú...</w:t>
-      </w:r>
-    </w:p>
-    <w:p>
-      <w:pPr>
-        <w:pStyle w:val="Pargrafdellista"/>
+        <w:t>Al fitxer login.php hauríeu de controlar si la sessió ja està activa i evitar que l’usuari pugui anar a la pagina de login o de donar-se d’alta. És a dir, una vegada que l’usuari inicia sessió, NO ha de poder accedir a aquests formularis. És de sentit comú...</w:t>
+      </w:r>
+    </w:p>
+    <w:p>
+      <w:pPr>
+        <w:pStyle w:val="Prrafodelista"/>
         <w:numPr>
           <w:ilvl w:val="0"/>
           <w:numId w:val="3"/>
@@ -2258,7 +1677,7 @@
     </w:p>
     <w:p>
       <w:pPr>
-        <w:pStyle w:val="Pargrafdellista"/>
+        <w:pStyle w:val="Prrafodelista"/>
         <w:numPr>
           <w:ilvl w:val="1"/>
           <w:numId w:val="3"/>
@@ -2275,28 +1694,12 @@
           <w:rFonts w:ascii="Arial" w:hAnsi="Arial" w:cs="Arial"/>
           <w:lang w:eastAsia="ca-ES"/>
         </w:rPr>
-        <w:t>Taula Usuaris (</w:t>
-      </w:r>
-      <w:proofErr w:type="spellStart"/>
-      <w:r>
-        <w:rPr>
-          <w:rFonts w:ascii="Arial" w:hAnsi="Arial" w:cs="Arial"/>
-          <w:lang w:eastAsia="ca-ES"/>
-        </w:rPr>
-        <w:t>id</w:t>
-      </w:r>
-      <w:proofErr w:type="spellEnd"/>
-      <w:r>
-        <w:rPr>
-          <w:rFonts w:ascii="Arial" w:hAnsi="Arial" w:cs="Arial"/>
-          <w:lang w:eastAsia="ca-ES"/>
-        </w:rPr>
-        <w:t>, usuari, contrasenya)</w:t>
-      </w:r>
-    </w:p>
-    <w:p>
-      <w:pPr>
-        <w:pStyle w:val="Pargrafdellista"/>
+        <w:t>Taula Usuaris (id, usuari, contrasenya)</w:t>
+      </w:r>
+    </w:p>
+    <w:p>
+      <w:pPr>
+        <w:pStyle w:val="Prrafodelista"/>
         <w:numPr>
           <w:ilvl w:val="0"/>
           <w:numId w:val="3"/>
@@ -2313,44 +1716,12 @@
           <w:rFonts w:ascii="Arial" w:hAnsi="Arial" w:cs="Arial"/>
           <w:lang w:eastAsia="ca-ES"/>
         </w:rPr>
-        <w:t xml:space="preserve">Al fitxer </w:t>
-      </w:r>
-      <w:proofErr w:type="spellStart"/>
-      <w:r>
-        <w:rPr>
-          <w:rFonts w:ascii="Arial" w:hAnsi="Arial" w:cs="Arial"/>
-          <w:lang w:eastAsia="ca-ES"/>
-        </w:rPr>
-        <w:t>registrarse.php</w:t>
-      </w:r>
-      <w:proofErr w:type="spellEnd"/>
-      <w:r>
-        <w:rPr>
-          <w:rFonts w:ascii="Arial" w:hAnsi="Arial" w:cs="Arial"/>
-          <w:lang w:eastAsia="ca-ES"/>
-        </w:rPr>
-        <w:t xml:space="preserve"> hauríeu de controlar si la sessió ja està activa i evitar que l’usuari pugui anar a la pagina de </w:t>
-      </w:r>
-      <w:proofErr w:type="spellStart"/>
-      <w:r>
-        <w:rPr>
-          <w:rFonts w:ascii="Arial" w:hAnsi="Arial" w:cs="Arial"/>
-          <w:lang w:eastAsia="ca-ES"/>
-        </w:rPr>
-        <w:t>login</w:t>
-      </w:r>
-      <w:proofErr w:type="spellEnd"/>
-      <w:r>
-        <w:rPr>
-          <w:rFonts w:ascii="Arial" w:hAnsi="Arial" w:cs="Arial"/>
-          <w:lang w:eastAsia="ca-ES"/>
-        </w:rPr>
-        <w:t xml:space="preserve"> o de donar-se d’alta. És a dir, una vegada que l’usuari inicia sessió, NO ha de poder accedir a aquests formularis. És de sentit comú...</w:t>
-      </w:r>
-    </w:p>
-    <w:p>
-      <w:pPr>
-        <w:pStyle w:val="Pargrafdellista"/>
+        <w:t>Al fitxer registrarse.php hauríeu de controlar si la sessió ja està activa i evitar que l’usuari pugui anar a la pagina de login o de donar-se d’alta. És a dir, una vegada que l’usuari inicia sessió, NO ha de poder accedir a aquests formularis. És de sentit comú...</w:t>
+      </w:r>
+    </w:p>
+    <w:p>
+      <w:pPr>
+        <w:pStyle w:val="Prrafodelista"/>
         <w:numPr>
           <w:ilvl w:val="0"/>
           <w:numId w:val="3"/>
@@ -2372,7 +1743,7 @@
     </w:p>
     <w:p>
       <w:pPr>
-        <w:pStyle w:val="Pargrafdellista"/>
+        <w:pStyle w:val="Prrafodelista"/>
         <w:numPr>
           <w:ilvl w:val="1"/>
           <w:numId w:val="3"/>
@@ -2394,7 +1765,7 @@
     </w:p>
     <w:p>
       <w:pPr>
-        <w:pStyle w:val="Pargrafdellista"/>
+        <w:pStyle w:val="Prrafodelista"/>
         <w:numPr>
           <w:ilvl w:val="1"/>
           <w:numId w:val="3"/>
@@ -2416,7 +1787,7 @@
     </w:p>
     <w:p>
       <w:pPr>
-        <w:pStyle w:val="Pargrafdellista"/>
+        <w:pStyle w:val="Prrafodelista"/>
         <w:numPr>
           <w:ilvl w:val="0"/>
           <w:numId w:val="3"/>
@@ -2433,39 +1804,7 @@
           <w:rFonts w:ascii="Arial" w:hAnsi="Arial" w:cs="Arial"/>
           <w:lang w:eastAsia="ca-ES"/>
         </w:rPr>
-        <w:t xml:space="preserve">Una vegada iniciada la sessió, podrem entrar al contingut (podríeu fer servir </w:t>
-      </w:r>
-      <w:proofErr w:type="spellStart"/>
-      <w:r>
-        <w:rPr>
-          <w:rFonts w:ascii="Arial" w:hAnsi="Arial" w:cs="Arial"/>
-          <w:lang w:eastAsia="ca-ES"/>
-        </w:rPr>
-        <w:t>contingut.php</w:t>
-      </w:r>
-      <w:proofErr w:type="spellEnd"/>
-      <w:r>
-        <w:rPr>
-          <w:rFonts w:ascii="Arial" w:hAnsi="Arial" w:cs="Arial"/>
-          <w:lang w:eastAsia="ca-ES"/>
-        </w:rPr>
-        <w:t xml:space="preserve"> </w:t>
-      </w:r>
-      <w:proofErr w:type="spellStart"/>
-      <w:r>
-        <w:rPr>
-          <w:rFonts w:ascii="Arial" w:hAnsi="Arial" w:cs="Arial"/>
-          <w:lang w:eastAsia="ca-ES"/>
-        </w:rPr>
-        <w:t>p.ex</w:t>
-      </w:r>
-      <w:proofErr w:type="spellEnd"/>
-      <w:r>
-        <w:rPr>
-          <w:rFonts w:ascii="Arial" w:hAnsi="Arial" w:cs="Arial"/>
-          <w:lang w:eastAsia="ca-ES"/>
-        </w:rPr>
-        <w:t xml:space="preserve">) i a més aquest contingut s’ha de protegir per a que no es pugui entrar directament des de la URL. Com fer-ho? Doncs per exemple comprovant si la </w:t>
+        <w:t xml:space="preserve">Una vegada iniciada la sessió, podrem entrar al contingut (podríeu fer servir contingut.php p.ex) i a més aquest contingut s’ha de protegir per a que no es pugui entrar directament des de la URL. Com fer-ho? Doncs per exemple comprovant si la </w:t>
       </w:r>
       <w:r>
         <w:rPr>
@@ -2473,60 +1812,12 @@
           <w:lang w:eastAsia="ca-ES"/>
         </w:rPr>
         <w:lastRenderedPageBreak/>
-        <w:t>sessió està “</w:t>
-      </w:r>
-      <w:proofErr w:type="spellStart"/>
-      <w:r>
-        <w:rPr>
-          <w:rFonts w:ascii="Arial" w:hAnsi="Arial" w:cs="Arial"/>
-          <w:lang w:eastAsia="ca-ES"/>
-        </w:rPr>
-        <w:t>setejada</w:t>
-      </w:r>
-      <w:proofErr w:type="spellEnd"/>
-      <w:r>
-        <w:rPr>
-          <w:rFonts w:ascii="Arial" w:hAnsi="Arial" w:cs="Arial"/>
-          <w:lang w:eastAsia="ca-ES"/>
-        </w:rPr>
-        <w:t xml:space="preserve">” i si és així, fem un </w:t>
-      </w:r>
-      <w:proofErr w:type="spellStart"/>
-      <w:r>
-        <w:rPr>
-          <w:rFonts w:ascii="Arial" w:hAnsi="Arial" w:cs="Arial"/>
-          <w:lang w:eastAsia="ca-ES"/>
-        </w:rPr>
-        <w:t>require</w:t>
-      </w:r>
-      <w:proofErr w:type="spellEnd"/>
-      <w:r>
-        <w:rPr>
-          <w:rFonts w:ascii="Arial" w:hAnsi="Arial" w:cs="Arial"/>
-          <w:lang w:eastAsia="ca-ES"/>
-        </w:rPr>
-        <w:t xml:space="preserve"> de la vista del contingut (</w:t>
-      </w:r>
-      <w:proofErr w:type="spellStart"/>
-      <w:r>
-        <w:rPr>
-          <w:rFonts w:ascii="Arial" w:hAnsi="Arial" w:cs="Arial"/>
-          <w:lang w:eastAsia="ca-ES"/>
-        </w:rPr>
-        <w:t>contingut.view.php</w:t>
-      </w:r>
-      <w:proofErr w:type="spellEnd"/>
-      <w:r>
-        <w:rPr>
-          <w:rFonts w:ascii="Arial" w:hAnsi="Arial" w:cs="Arial"/>
-          <w:lang w:eastAsia="ca-ES"/>
-        </w:rPr>
-        <w:t>).</w:t>
-      </w:r>
-    </w:p>
-    <w:p>
-      <w:pPr>
-        <w:pStyle w:val="Pargrafdellista"/>
+        <w:t>sessió està “setejada” i si és així, fem un require de la vista del contingut (contingut.view.php).</w:t>
+      </w:r>
+    </w:p>
+    <w:p>
+      <w:pPr>
+        <w:pStyle w:val="Prrafodelista"/>
         <w:numPr>
           <w:ilvl w:val="0"/>
           <w:numId w:val="3"/>
@@ -2543,28 +1834,12 @@
           <w:rFonts w:ascii="Arial" w:hAnsi="Arial" w:cs="Arial"/>
           <w:lang w:eastAsia="ca-ES"/>
         </w:rPr>
-        <w:t xml:space="preserve">Per a “encriptar” la contrasenya podem fer un </w:t>
-      </w:r>
-      <w:proofErr w:type="spellStart"/>
-      <w:r>
-        <w:rPr>
-          <w:rFonts w:ascii="Arial" w:hAnsi="Arial" w:cs="Arial"/>
-          <w:lang w:eastAsia="ca-ES"/>
-        </w:rPr>
-        <w:t>hash</w:t>
-      </w:r>
-      <w:proofErr w:type="spellEnd"/>
-      <w:r>
-        <w:rPr>
-          <w:rFonts w:ascii="Arial" w:hAnsi="Arial" w:cs="Arial"/>
-          <w:lang w:eastAsia="ca-ES"/>
-        </w:rPr>
-        <w:t xml:space="preserve"> sobre la contrasenya de la següent manera:</w:t>
-      </w:r>
-    </w:p>
-    <w:p>
-      <w:pPr>
-        <w:pStyle w:val="Pargrafdellista"/>
+        <w:t>Per a “encriptar” la contrasenya podem fer un hash sobre la contrasenya de la següent manera:</w:t>
+      </w:r>
+    </w:p>
+    <w:p>
+      <w:pPr>
+        <w:pStyle w:val="Prrafodelista"/>
         <w:numPr>
           <w:ilvl w:val="1"/>
           <w:numId w:val="3"/>
@@ -2581,25 +1856,8 @@
           <w:rFonts w:ascii="Arial" w:hAnsi="Arial" w:cs="Arial"/>
           <w:lang w:eastAsia="ca-ES"/>
         </w:rPr>
-        <w:t xml:space="preserve">$contrasenya = </w:t>
-      </w:r>
-      <w:proofErr w:type="spellStart"/>
-      <w:r>
-        <w:rPr>
-          <w:rFonts w:ascii="Arial" w:hAnsi="Arial" w:cs="Arial"/>
-          <w:lang w:eastAsia="ca-ES"/>
-        </w:rPr>
-        <w:t>hash</w:t>
-      </w:r>
-      <w:proofErr w:type="spellEnd"/>
-      <w:r>
-        <w:rPr>
-          <w:rFonts w:ascii="Arial" w:hAnsi="Arial" w:cs="Arial"/>
-          <w:lang w:eastAsia="ca-ES"/>
-        </w:rPr>
-        <w:t>(</w:t>
-      </w:r>
-      <w:proofErr w:type="spellStart"/>
+        <w:t>$contrasenya = hash(</w:t>
+      </w:r>
       <w:r>
         <w:rPr>
           <w:rFonts w:ascii="Arial" w:hAnsi="Arial" w:cs="Arial"/>
@@ -2608,7 +1866,6 @@
         </w:rPr>
         <w:t>tipus_de_hash,variable_a_encriptar</w:t>
       </w:r>
-      <w:proofErr w:type="spellEnd"/>
       <w:r>
         <w:rPr>
           <w:rFonts w:ascii="Arial" w:hAnsi="Arial" w:cs="Arial"/>
@@ -2619,7 +1876,7 @@
     </w:p>
     <w:p>
       <w:pPr>
-        <w:pStyle w:val="Pargrafdellista"/>
+        <w:pStyle w:val="Prrafodelista"/>
         <w:numPr>
           <w:ilvl w:val="1"/>
           <w:numId w:val="3"/>
@@ -2636,28 +1893,12 @@
           <w:rFonts w:ascii="Arial" w:hAnsi="Arial" w:cs="Arial"/>
           <w:lang w:eastAsia="ca-ES"/>
         </w:rPr>
-        <w:t xml:space="preserve">$contrasenya = </w:t>
-      </w:r>
-      <w:proofErr w:type="spellStart"/>
-      <w:r>
-        <w:rPr>
-          <w:rFonts w:ascii="Arial" w:hAnsi="Arial" w:cs="Arial"/>
-          <w:lang w:eastAsia="ca-ES"/>
-        </w:rPr>
-        <w:t>hash</w:t>
-      </w:r>
-      <w:proofErr w:type="spellEnd"/>
-      <w:r>
-        <w:rPr>
-          <w:rFonts w:ascii="Arial" w:hAnsi="Arial" w:cs="Arial"/>
-          <w:lang w:eastAsia="ca-ES"/>
-        </w:rPr>
-        <w:t>(‘sha512’,$contrasenya)</w:t>
-      </w:r>
-    </w:p>
-    <w:p>
-      <w:pPr>
-        <w:pStyle w:val="Pargrafdellista"/>
+        <w:t>$contrasenya = hash(‘sha512’,$contrasenya)</w:t>
+      </w:r>
+    </w:p>
+    <w:p>
+      <w:pPr>
+        <w:pStyle w:val="Prrafodelista"/>
         <w:numPr>
           <w:ilvl w:val="0"/>
           <w:numId w:val="3"/>
@@ -2677,57 +1918,17 @@
           <w:iCs/>
           <w:lang w:eastAsia="ca-ES"/>
         </w:rPr>
-        <w:t xml:space="preserve">Per a tancar la sessió treballeu amb un nou fitxer </w:t>
-      </w:r>
-      <w:proofErr w:type="spellStart"/>
-      <w:r>
-        <w:rPr>
-          <w:rFonts w:ascii="Arial" w:hAnsi="Arial" w:cs="Arial"/>
-          <w:bCs/>
-          <w:iCs/>
-          <w:lang w:eastAsia="ca-ES"/>
-        </w:rPr>
-        <w:t>php</w:t>
-      </w:r>
-      <w:proofErr w:type="spellEnd"/>
-      <w:r>
-        <w:rPr>
-          <w:rFonts w:ascii="Arial" w:hAnsi="Arial" w:cs="Arial"/>
-          <w:bCs/>
-          <w:iCs/>
-          <w:lang w:eastAsia="ca-ES"/>
-        </w:rPr>
-        <w:t xml:space="preserve"> on executarem, entre d’altres coses que creieu convenients, la funció </w:t>
-      </w:r>
-      <w:proofErr w:type="spellStart"/>
-      <w:r>
-        <w:rPr>
-          <w:rFonts w:ascii="Arial" w:hAnsi="Arial" w:cs="Arial"/>
-          <w:bCs/>
-          <w:iCs/>
-          <w:lang w:eastAsia="ca-ES"/>
-        </w:rPr>
-        <w:t>session_destroy</w:t>
-      </w:r>
-      <w:proofErr w:type="spellEnd"/>
-      <w:r>
-        <w:rPr>
-          <w:rFonts w:ascii="Arial" w:hAnsi="Arial" w:cs="Arial"/>
-          <w:bCs/>
-          <w:iCs/>
-          <w:lang w:eastAsia="ca-ES"/>
-        </w:rPr>
-        <w:t>().</w:t>
-      </w:r>
-    </w:p>
-    <w:p>
-      <w:pPr>
-        <w:pStyle w:val="Ttol3"/>
-      </w:pPr>
-    </w:p>
-    <w:p>
-      <w:pPr>
-        <w:pStyle w:val="Ttol3"/>
+        <w:t>Per a tancar la sessió treballeu amb un nou fitxer php on executarem, entre d’altres coses que creieu convenients, la funció session_destroy().</w:t>
+      </w:r>
+    </w:p>
+    <w:p>
+      <w:pPr>
+        <w:pStyle w:val="Ttulo3"/>
+      </w:pPr>
+    </w:p>
+    <w:p>
+      <w:pPr>
+        <w:pStyle w:val="Ttulo3"/>
       </w:pPr>
       <w:bookmarkStart w:id="5" w:name="_Toc148196447"/>
       <w:r>
@@ -2760,19 +1961,11 @@
         </w:rPr>
         <w:t xml:space="preserve">format </w:t>
       </w:r>
-      <w:proofErr w:type="spellStart"/>
-      <w:r>
-        <w:rPr>
-          <w:rFonts w:ascii="Arial" w:hAnsi="Arial" w:cs="Arial"/>
-        </w:rPr>
-        <w:t>PHPDocumentor</w:t>
-      </w:r>
-      <w:proofErr w:type="spellEnd"/>
-      <w:r>
-        <w:rPr>
-          <w:rFonts w:ascii="Arial" w:hAnsi="Arial" w:cs="Arial"/>
-        </w:rPr>
-        <w:t>.</w:t>
+      <w:r>
+        <w:rPr>
+          <w:rFonts w:ascii="Arial" w:hAnsi="Arial" w:cs="Arial"/>
+        </w:rPr>
+        <w:t>PHPDocumentor.</w:t>
       </w:r>
     </w:p>
     <w:p>
@@ -2815,21 +2008,7 @@
         <w:rPr>
           <w:rFonts w:ascii="Arial" w:hAnsi="Arial" w:cs="Arial"/>
         </w:rPr>
-        <w:t xml:space="preserve">Al </w:t>
-      </w:r>
-      <w:proofErr w:type="spellStart"/>
-      <w:r>
-        <w:rPr>
-          <w:rFonts w:ascii="Arial" w:hAnsi="Arial" w:cs="Arial"/>
-        </w:rPr>
-        <w:t>moodle</w:t>
-      </w:r>
-      <w:proofErr w:type="spellEnd"/>
-      <w:r>
-        <w:rPr>
-          <w:rFonts w:ascii="Arial" w:hAnsi="Arial" w:cs="Arial"/>
-        </w:rPr>
-        <w:t xml:space="preserve"> lliureu l’enllaç del vostre Git</w:t>
+        <w:t>Al moodle lliureu l’enllaç del vostre Git</w:t>
       </w:r>
     </w:p>
     <w:p>
@@ -2904,7 +2083,7 @@
 <w:hdr xmlns:wpc="http://schemas.microsoft.com/office/word/2010/wordprocessingCanvas" xmlns:cx="http://schemas.microsoft.com/office/drawing/2014/chartex" xmlns:cx1="http://schemas.microsoft.com/office/drawing/2015/9/8/chartex" xmlns:cx2="http://schemas.microsoft.com/office/drawing/2015/10/21/chartex" xmlns:cx3="http://schemas.microsoft.com/office/drawing/2016/5/9/chartex" xmlns:cx4="http://schemas.microsoft.com/office/drawing/2016/5/10/chartex" xmlns:cx5="http://schemas.microsoft.com/office/drawing/2016/5/11/chartex" xmlns:cx6="http://schemas.microsoft.com/office/drawing/2016/5/12/chartex" xmlns:cx7="http://schemas.microsoft.com/office/drawing/2016/5/13/chartex" xmlns:cx8="http://schemas.microsoft.com/office/drawing/2016/5/14/chartex" xmlns:mc="http://schemas.openxmlformats.org/markup-compatibility/2006" xmlns:aink="http://schemas.microsoft.com/office/drawing/2016/ink" xmlns:am3d="http://schemas.microsoft.com/office/drawing/2017/model3d" xmlns:o="urn:schemas-microsoft-com:office:office" xmlns:oel="http://schemas.microsoft.com/office/2019/extlst" xmlns:r="http://schemas.openxmlformats.org/officeDocument/2006/relationships" xmlns:m="http://schemas.openxmlformats.org/officeDocument/2006/math" xmlns:v="urn:schemas-microsoft-com:vml" xmlns:wp14="http://schemas.microsoft.com/office/word/2010/wordprocessingDrawing" xmlns:wp="http://schemas.openxmlformats.org/drawingml/2006/wordprocessingDrawing" xmlns:w10="urn:schemas-microsoft-com:office:word" xmlns:w="http://schemas.openxmlformats.org/wordprocessingml/2006/main" xmlns:w14="http://schemas.microsoft.com/office/word/2010/wordml" xmlns:w15="http://schemas.microsoft.com/office/word/2012/wordml" xmlns:w16cex="http://schemas.microsoft.com/office/word/2018/wordml/cex" xmlns:w16cid="http://schemas.microsoft.com/office/word/2016/wordml/cid" xmlns:w16="http://schemas.microsoft.com/office/word/2018/wordml" xmlns:w16sdtdh="http://schemas.microsoft.com/office/word/2020/wordml/sdtdatahash" xmlns:w16se="http://schemas.microsoft.com/office/word/2015/wordml/symex" xmlns:wpg="http://schemas.microsoft.com/office/word/2010/wordprocessingGroup" xmlns:wpi="http://schemas.microsoft.com/office/word/2010/wordprocessingInk" xmlns:wne="http://schemas.microsoft.com/office/word/2006/wordml" xmlns:wps="http://schemas.microsoft.com/office/word/2010/wordprocessingShape" mc:Ignorable="w14 w15 w16se w16cid w16 w16cex w16sdtdh wp14">
   <w:p>
     <w:pPr>
-      <w:pStyle w:val="Capalera"/>
+      <w:pStyle w:val="Encabezado"/>
       <w:keepNext/>
       <w:pBdr>
         <w:bottom w:val="single" w:sz="4" w:space="1" w:color="000000"/>
@@ -2930,7 +2109,7 @@
   </w:p>
   <w:p>
     <w:pPr>
-      <w:pStyle w:val="Capalera"/>
+      <w:pStyle w:val="Encabezado"/>
       <w:keepNext/>
       <w:pBdr>
         <w:bottom w:val="single" w:sz="4" w:space="1" w:color="000000"/>
@@ -3009,7 +2188,7 @@
 <w:hdr xmlns:wpc="http://schemas.microsoft.com/office/word/2010/wordprocessingCanvas" xmlns:cx="http://schemas.microsoft.com/office/drawing/2014/chartex" xmlns:cx1="http://schemas.microsoft.com/office/drawing/2015/9/8/chartex" xmlns:cx2="http://schemas.microsoft.com/office/drawing/2015/10/21/chartex" xmlns:cx3="http://schemas.microsoft.com/office/drawing/2016/5/9/chartex" xmlns:cx4="http://schemas.microsoft.com/office/drawing/2016/5/10/chartex" xmlns:cx5="http://schemas.microsoft.com/office/drawing/2016/5/11/chartex" xmlns:cx6="http://schemas.microsoft.com/office/drawing/2016/5/12/chartex" xmlns:cx7="http://schemas.microsoft.com/office/drawing/2016/5/13/chartex" xmlns:cx8="http://schemas.microsoft.com/office/drawing/2016/5/14/chartex" xmlns:mc="http://schemas.openxmlformats.org/markup-compatibility/2006" xmlns:aink="http://schemas.microsoft.com/office/drawing/2016/ink" xmlns:am3d="http://schemas.microsoft.com/office/drawing/2017/model3d" xmlns:o="urn:schemas-microsoft-com:office:office" xmlns:oel="http://schemas.microsoft.com/office/2019/extlst" xmlns:r="http://schemas.openxmlformats.org/officeDocument/2006/relationships" xmlns:m="http://schemas.openxmlformats.org/officeDocument/2006/math" xmlns:v="urn:schemas-microsoft-com:vml" xmlns:wp14="http://schemas.microsoft.com/office/word/2010/wordprocessingDrawing" xmlns:wp="http://schemas.openxmlformats.org/drawingml/2006/wordprocessingDrawing" xmlns:w10="urn:schemas-microsoft-com:office:word" xmlns:w="http://schemas.openxmlformats.org/wordprocessingml/2006/main" xmlns:w14="http://schemas.microsoft.com/office/word/2010/wordml" xmlns:w15="http://schemas.microsoft.com/office/word/2012/wordml" xmlns:w16cex="http://schemas.microsoft.com/office/word/2018/wordml/cex" xmlns:w16cid="http://schemas.microsoft.com/office/word/2016/wordml/cid" xmlns:w16="http://schemas.microsoft.com/office/word/2018/wordml" xmlns:w16sdtdh="http://schemas.microsoft.com/office/word/2020/wordml/sdtdatahash" xmlns:w16se="http://schemas.microsoft.com/office/word/2015/wordml/symex" xmlns:wpg="http://schemas.microsoft.com/office/word/2010/wordprocessingGroup" xmlns:wpi="http://schemas.microsoft.com/office/word/2010/wordprocessingInk" xmlns:wne="http://schemas.microsoft.com/office/word/2006/wordml" xmlns:wps="http://schemas.microsoft.com/office/word/2010/wordprocessingShape" mc:Ignorable="w14 w15 w16se w16cid w16 w16cex w16sdtdh wp14">
   <w:p>
     <w:pPr>
-      <w:pStyle w:val="Capalera"/>
+      <w:pStyle w:val="Encabezado"/>
       <w:keepNext/>
       <w:pBdr>
         <w:bottom w:val="single" w:sz="4" w:space="1" w:color="000000"/>
@@ -3035,7 +2214,7 @@
   </w:p>
   <w:p>
     <w:pPr>
-      <w:pStyle w:val="Capalera"/>
+      <w:pStyle w:val="Encabezado"/>
       <w:keepNext/>
       <w:pBdr>
         <w:bottom w:val="single" w:sz="4" w:space="1" w:color="000000"/>
@@ -3103,7 +2282,7 @@
   </w:p>
   <w:p>
     <w:pPr>
-      <w:pStyle w:val="Capalera"/>
+      <w:pStyle w:val="Encabezado"/>
       <w:keepNext/>
       <w:pBdr>
         <w:bottom w:val="single" w:sz="4" w:space="1" w:color="000000"/>
@@ -3122,7 +2301,7 @@
   </w:p>
   <w:p>
     <w:pPr>
-      <w:pStyle w:val="Capalera"/>
+      <w:pStyle w:val="Encabezado"/>
       <w:keepNext/>
       <w:pBdr>
         <w:bottom w:val="single" w:sz="4" w:space="1" w:color="000000"/>
@@ -3138,24 +2317,16 @@
         <w:lang w:val="en-US"/>
       </w:rPr>
     </w:pPr>
-    <w:proofErr w:type="spellStart"/>
     <w:r>
       <w:rPr>
         <w:lang w:val="en-US"/>
       </w:rPr>
-      <w:t>Cognoms</w:t>
-    </w:r>
-    <w:proofErr w:type="spellEnd"/>
-    <w:r>
-      <w:rPr>
-        <w:lang w:val="en-US"/>
-      </w:rPr>
-      <w:t>, Nom__________________________________________________</w:t>
+      <w:t>Cognoms, Nom__________________________________________________</w:t>
     </w:r>
   </w:p>
   <w:p>
     <w:pPr>
-      <w:pStyle w:val="Capalera"/>
+      <w:pStyle w:val="Encabezado"/>
       <w:rPr>
         <w:lang w:val="en-US"/>
       </w:rPr>
@@ -4391,10 +3562,10 @@
       <w:lang w:val="ca-ES"/>
     </w:rPr>
   </w:style>
-  <w:style w:type="paragraph" w:styleId="Ttol1">
+  <w:style w:type="paragraph" w:styleId="Ttulo1">
     <w:name w:val="heading 1"/>
     <w:basedOn w:val="Normal"/>
-    <w:link w:val="Ttol1Car"/>
+    <w:link w:val="Ttulo1Car"/>
     <w:qFormat/>
     <w:rsid w:val="00056080"/>
     <w:pPr>
@@ -4411,10 +3582,10 @@
       <w:lang w:eastAsia="es-ES"/>
     </w:rPr>
   </w:style>
-  <w:style w:type="paragraph" w:styleId="Ttol2">
+  <w:style w:type="paragraph" w:styleId="Ttulo2">
     <w:name w:val="heading 2"/>
     <w:basedOn w:val="Normal"/>
-    <w:link w:val="Ttol2Car"/>
+    <w:link w:val="Ttulo2Car"/>
     <w:qFormat/>
     <w:rsid w:val="00056080"/>
     <w:pPr>
@@ -4430,11 +3601,11 @@
       <w:lang w:eastAsia="es-ES"/>
     </w:rPr>
   </w:style>
-  <w:style w:type="paragraph" w:styleId="Ttol3">
+  <w:style w:type="paragraph" w:styleId="Ttulo3">
     <w:name w:val="heading 3"/>
-    <w:basedOn w:val="Ttol2"/>
+    <w:basedOn w:val="Ttulo2"/>
     <w:next w:val="Normal"/>
-    <w:link w:val="Ttol3Car"/>
+    <w:link w:val="Ttulo3Car"/>
     <w:qFormat/>
     <w:rsid w:val="00D467D2"/>
     <w:pPr>
@@ -4450,13 +3621,13 @@
       <w:lang w:eastAsia="ca-ES"/>
     </w:rPr>
   </w:style>
-  <w:style w:type="character" w:default="1" w:styleId="Lletraperdefectedelpargraf">
+  <w:style w:type="character" w:default="1" w:styleId="Fuentedeprrafopredeter">
     <w:name w:val="Default Paragraph Font"/>
     <w:uiPriority w:val="1"/>
     <w:semiHidden/>
     <w:unhideWhenUsed/>
   </w:style>
-  <w:style w:type="table" w:default="1" w:styleId="Taulanormal">
+  <w:style w:type="table" w:default="1" w:styleId="Tablanormal">
     <w:name w:val="Normal Table"/>
     <w:uiPriority w:val="99"/>
     <w:semiHidden/>
@@ -4471,7 +3642,7 @@
       </w:tblCellMar>
     </w:tblPr>
   </w:style>
-  <w:style w:type="numbering" w:default="1" w:styleId="Sensellista">
+  <w:style w:type="numbering" w:default="1" w:styleId="Sinlista">
     <w:name w:val="No List"/>
     <w:uiPriority w:val="99"/>
     <w:semiHidden/>
@@ -4479,7 +3650,7 @@
   </w:style>
   <w:style w:type="character" w:customStyle="1" w:styleId="EnlladInternet">
     <w:name w:val="Enllaç d'Internet"/>
-    <w:basedOn w:val="Lletraperdefectedelpargraf"/>
+    <w:basedOn w:val="Fuentedeprrafopredeter"/>
     <w:uiPriority w:val="99"/>
     <w:unhideWhenUsed/>
     <w:rsid w:val="001A7DF2"/>
@@ -4488,10 +3659,10 @@
       <w:u w:val="single"/>
     </w:rPr>
   </w:style>
-  <w:style w:type="character" w:customStyle="1" w:styleId="HTMLambformatpreviCar">
-    <w:name w:val="HTML amb format previ Car"/>
-    <w:basedOn w:val="Lletraperdefectedelpargraf"/>
-    <w:link w:val="HTMLambformatprevi"/>
+  <w:style w:type="character" w:customStyle="1" w:styleId="HTMLconformatoprevioCar">
+    <w:name w:val="HTML con formato previo Car"/>
+    <w:basedOn w:val="Fuentedeprrafopredeter"/>
+    <w:link w:val="HTMLconformatoprevio"/>
     <w:uiPriority w:val="99"/>
     <w:semiHidden/>
     <w:qFormat/>
@@ -4505,26 +3676,26 @@
   </w:style>
   <w:style w:type="character" w:customStyle="1" w:styleId="comment">
     <w:name w:val="comment"/>
-    <w:basedOn w:val="Lletraperdefectedelpargraf"/>
+    <w:basedOn w:val="Fuentedeprrafopredeter"/>
     <w:qFormat/>
     <w:rsid w:val="003F3381"/>
   </w:style>
   <w:style w:type="character" w:customStyle="1" w:styleId="name">
     <w:name w:val="name"/>
-    <w:basedOn w:val="Lletraperdefectedelpargraf"/>
+    <w:basedOn w:val="Fuentedeprrafopredeter"/>
     <w:qFormat/>
     <w:rsid w:val="003F3381"/>
   </w:style>
   <w:style w:type="character" w:customStyle="1" w:styleId="punctuation">
     <w:name w:val="punctuation"/>
-    <w:basedOn w:val="Lletraperdefectedelpargraf"/>
+    <w:basedOn w:val="Fuentedeprrafopredeter"/>
     <w:qFormat/>
     <w:rsid w:val="003F3381"/>
   </w:style>
-  <w:style w:type="character" w:customStyle="1" w:styleId="TextdeglobusCar">
-    <w:name w:val="Text de globus Car"/>
-    <w:basedOn w:val="Lletraperdefectedelpargraf"/>
-    <w:link w:val="Textdeglobus"/>
+  <w:style w:type="character" w:customStyle="1" w:styleId="TextodegloboCar">
+    <w:name w:val="Texto de globo Car"/>
+    <w:basedOn w:val="Fuentedeprrafopredeter"/>
+    <w:link w:val="Textodeglobo"/>
     <w:uiPriority w:val="99"/>
     <w:semiHidden/>
     <w:qFormat/>
@@ -4535,10 +3706,10 @@
       <w:szCs w:val="16"/>
     </w:rPr>
   </w:style>
-  <w:style w:type="character" w:customStyle="1" w:styleId="Ttol1Car">
-    <w:name w:val="Títol 1 Car"/>
-    <w:basedOn w:val="Lletraperdefectedelpargraf"/>
-    <w:link w:val="Ttol1"/>
+  <w:style w:type="character" w:customStyle="1" w:styleId="Ttulo1Car">
+    <w:name w:val="Título 1 Car"/>
+    <w:basedOn w:val="Fuentedeprrafopredeter"/>
+    <w:link w:val="Ttulo1"/>
     <w:uiPriority w:val="9"/>
     <w:qFormat/>
     <w:rsid w:val="00056080"/>
@@ -4552,10 +3723,10 @@
       <w:lang w:eastAsia="es-ES"/>
     </w:rPr>
   </w:style>
-  <w:style w:type="character" w:customStyle="1" w:styleId="Ttol2Car">
-    <w:name w:val="Títol 2 Car"/>
-    <w:basedOn w:val="Lletraperdefectedelpargraf"/>
-    <w:link w:val="Ttol2"/>
+  <w:style w:type="character" w:customStyle="1" w:styleId="Ttulo2Car">
+    <w:name w:val="Título 2 Car"/>
+    <w:basedOn w:val="Fuentedeprrafopredeter"/>
+    <w:link w:val="Ttulo2"/>
     <w:uiPriority w:val="9"/>
     <w:qFormat/>
     <w:rsid w:val="00056080"/>
@@ -4570,121 +3741,121 @@
   </w:style>
   <w:style w:type="character" w:customStyle="1" w:styleId="c1">
     <w:name w:val="c1"/>
-    <w:basedOn w:val="Lletraperdefectedelpargraf"/>
+    <w:basedOn w:val="Fuentedeprrafopredeter"/>
     <w:qFormat/>
     <w:rsid w:val="00056080"/>
   </w:style>
   <w:style w:type="character" w:customStyle="1" w:styleId="kn">
     <w:name w:val="kn"/>
-    <w:basedOn w:val="Lletraperdefectedelpargraf"/>
+    <w:basedOn w:val="Fuentedeprrafopredeter"/>
     <w:qFormat/>
     <w:rsid w:val="00056080"/>
   </w:style>
   <w:style w:type="character" w:customStyle="1" w:styleId="nn">
     <w:name w:val="nn"/>
-    <w:basedOn w:val="Lletraperdefectedelpargraf"/>
+    <w:basedOn w:val="Fuentedeprrafopredeter"/>
     <w:qFormat/>
     <w:rsid w:val="00056080"/>
   </w:style>
   <w:style w:type="character" w:customStyle="1" w:styleId="k">
     <w:name w:val="k"/>
-    <w:basedOn w:val="Lletraperdefectedelpargraf"/>
+    <w:basedOn w:val="Fuentedeprrafopredeter"/>
     <w:qFormat/>
     <w:rsid w:val="00056080"/>
   </w:style>
   <w:style w:type="character" w:customStyle="1" w:styleId="nf">
     <w:name w:val="nf"/>
-    <w:basedOn w:val="Lletraperdefectedelpargraf"/>
+    <w:basedOn w:val="Fuentedeprrafopredeter"/>
     <w:qFormat/>
     <w:rsid w:val="00056080"/>
   </w:style>
   <w:style w:type="character" w:customStyle="1" w:styleId="p">
     <w:name w:val="p"/>
-    <w:basedOn w:val="Lletraperdefectedelpargraf"/>
+    <w:basedOn w:val="Fuentedeprrafopredeter"/>
     <w:qFormat/>
     <w:rsid w:val="00056080"/>
   </w:style>
   <w:style w:type="character" w:customStyle="1" w:styleId="n">
     <w:name w:val="n"/>
-    <w:basedOn w:val="Lletraperdefectedelpargraf"/>
+    <w:basedOn w:val="Fuentedeprrafopredeter"/>
     <w:qFormat/>
     <w:rsid w:val="00056080"/>
   </w:style>
   <w:style w:type="character" w:customStyle="1" w:styleId="o">
     <w:name w:val="o"/>
-    <w:basedOn w:val="Lletraperdefectedelpargraf"/>
+    <w:basedOn w:val="Fuentedeprrafopredeter"/>
     <w:qFormat/>
     <w:rsid w:val="00056080"/>
   </w:style>
   <w:style w:type="character" w:customStyle="1" w:styleId="bp">
     <w:name w:val="bp"/>
-    <w:basedOn w:val="Lletraperdefectedelpargraf"/>
+    <w:basedOn w:val="Fuentedeprrafopredeter"/>
     <w:qFormat/>
     <w:rsid w:val="00056080"/>
   </w:style>
   <w:style w:type="character" w:customStyle="1" w:styleId="s2">
     <w:name w:val="s2"/>
-    <w:basedOn w:val="Lletraperdefectedelpargraf"/>
+    <w:basedOn w:val="Fuentedeprrafopredeter"/>
     <w:qFormat/>
     <w:rsid w:val="00056080"/>
   </w:style>
   <w:style w:type="character" w:customStyle="1" w:styleId="mi">
     <w:name w:val="mi"/>
-    <w:basedOn w:val="Lletraperdefectedelpargraf"/>
+    <w:basedOn w:val="Fuentedeprrafopredeter"/>
     <w:qFormat/>
     <w:rsid w:val="00056080"/>
   </w:style>
   <w:style w:type="character" w:customStyle="1" w:styleId="s1">
     <w:name w:val="s1"/>
-    <w:basedOn w:val="Lletraperdefectedelpargraf"/>
+    <w:basedOn w:val="Fuentedeprrafopredeter"/>
     <w:qFormat/>
     <w:rsid w:val="00056080"/>
   </w:style>
   <w:style w:type="character" w:customStyle="1" w:styleId="err">
     <w:name w:val="err"/>
-    <w:basedOn w:val="Lletraperdefectedelpargraf"/>
+    <w:basedOn w:val="Fuentedeprrafopredeter"/>
     <w:qFormat/>
     <w:rsid w:val="00056080"/>
   </w:style>
   <w:style w:type="character" w:customStyle="1" w:styleId="nt">
     <w:name w:val="nt"/>
-    <w:basedOn w:val="Lletraperdefectedelpargraf"/>
+    <w:basedOn w:val="Fuentedeprrafopredeter"/>
     <w:qFormat/>
     <w:rsid w:val="0025342C"/>
   </w:style>
   <w:style w:type="character" w:customStyle="1" w:styleId="keyword">
     <w:name w:val="keyword"/>
-    <w:basedOn w:val="Lletraperdefectedelpargraf"/>
+    <w:basedOn w:val="Fuentedeprrafopredeter"/>
     <w:qFormat/>
     <w:rsid w:val="009541AF"/>
   </w:style>
   <w:style w:type="character" w:customStyle="1" w:styleId="operator">
     <w:name w:val="operator"/>
-    <w:basedOn w:val="Lletraperdefectedelpargraf"/>
+    <w:basedOn w:val="Fuentedeprrafopredeter"/>
     <w:qFormat/>
     <w:rsid w:val="009541AF"/>
   </w:style>
   <w:style w:type="character" w:customStyle="1" w:styleId="literal">
     <w:name w:val="literal"/>
-    <w:basedOn w:val="Lletraperdefectedelpargraf"/>
+    <w:basedOn w:val="Fuentedeprrafopredeter"/>
     <w:qFormat/>
     <w:rsid w:val="009541AF"/>
   </w:style>
   <w:style w:type="character" w:customStyle="1" w:styleId="ow">
     <w:name w:val="ow"/>
-    <w:basedOn w:val="Lletraperdefectedelpargraf"/>
+    <w:basedOn w:val="Fuentedeprrafopredeter"/>
     <w:qFormat/>
     <w:rsid w:val="00846CD9"/>
   </w:style>
   <w:style w:type="character" w:customStyle="1" w:styleId="nb">
     <w:name w:val="nb"/>
-    <w:basedOn w:val="Lletraperdefectedelpargraf"/>
+    <w:basedOn w:val="Fuentedeprrafopredeter"/>
     <w:qFormat/>
     <w:rsid w:val="00846CD9"/>
   </w:style>
-  <w:style w:type="character" w:styleId="Textennegreta">
+  <w:style w:type="character" w:styleId="Textoennegrita">
     <w:name w:val="Strong"/>
-    <w:basedOn w:val="Lletraperdefectedelpargraf"/>
+    <w:basedOn w:val="Fuentedeprrafopredeter"/>
     <w:uiPriority w:val="22"/>
     <w:qFormat/>
     <w:rsid w:val="00990530"/>
@@ -4695,30 +3866,30 @@
   </w:style>
   <w:style w:type="character" w:customStyle="1" w:styleId="notranslate">
     <w:name w:val="notranslate"/>
-    <w:basedOn w:val="Lletraperdefectedelpargraf"/>
+    <w:basedOn w:val="Fuentedeprrafopredeter"/>
     <w:qFormat/>
     <w:rsid w:val="0016431F"/>
   </w:style>
-  <w:style w:type="character" w:customStyle="1" w:styleId="CapaleraCar">
-    <w:name w:val="Capçalera Car"/>
-    <w:basedOn w:val="Lletraperdefectedelpargraf"/>
-    <w:link w:val="Capalera"/>
+  <w:style w:type="character" w:customStyle="1" w:styleId="EncabezadoCar">
+    <w:name w:val="Encabezado Car"/>
+    <w:basedOn w:val="Fuentedeprrafopredeter"/>
+    <w:link w:val="Encabezado"/>
     <w:uiPriority w:val="99"/>
     <w:qFormat/>
     <w:rsid w:val="00D467D2"/>
   </w:style>
-  <w:style w:type="character" w:customStyle="1" w:styleId="PeuCar">
-    <w:name w:val="Peu Car"/>
-    <w:basedOn w:val="Lletraperdefectedelpargraf"/>
-    <w:link w:val="Peu"/>
+  <w:style w:type="character" w:customStyle="1" w:styleId="PiedepginaCar">
+    <w:name w:val="Pie de página Car"/>
+    <w:basedOn w:val="Fuentedeprrafopredeter"/>
+    <w:link w:val="Piedepgina"/>
     <w:uiPriority w:val="99"/>
     <w:qFormat/>
     <w:rsid w:val="00D467D2"/>
   </w:style>
-  <w:style w:type="character" w:customStyle="1" w:styleId="Ttol3Car">
-    <w:name w:val="Títol 3 Car"/>
-    <w:basedOn w:val="Lletraperdefectedelpargraf"/>
-    <w:link w:val="Ttol3"/>
+  <w:style w:type="character" w:customStyle="1" w:styleId="Ttulo3Car">
+    <w:name w:val="Título 3 Car"/>
+    <w:basedOn w:val="Fuentedeprrafopredeter"/>
+    <w:link w:val="Ttulo3"/>
     <w:qFormat/>
     <w:rsid w:val="00D467D2"/>
     <w:rPr>
@@ -4731,13 +3902,13 @@
   </w:style>
   <w:style w:type="character" w:customStyle="1" w:styleId="st">
     <w:name w:val="st"/>
-    <w:basedOn w:val="Lletraperdefectedelpargraf"/>
+    <w:basedOn w:val="Fuentedeprrafopredeter"/>
     <w:qFormat/>
     <w:rsid w:val="00245292"/>
   </w:style>
   <w:style w:type="character" w:customStyle="1" w:styleId="EnlladInternetvisitat">
     <w:name w:val="Enllaç d'Internet visitat"/>
-    <w:basedOn w:val="Lletraperdefectedelpargraf"/>
+    <w:basedOn w:val="Fuentedeprrafopredeter"/>
     <w:uiPriority w:val="99"/>
     <w:semiHidden/>
     <w:unhideWhenUsed/>
@@ -4754,7 +3925,7 @@
   <w:style w:type="paragraph" w:customStyle="1" w:styleId="Encapalament">
     <w:name w:val="Encapçalament"/>
     <w:basedOn w:val="Normal"/>
-    <w:next w:val="Textindependent"/>
+    <w:next w:val="Textoindependiente"/>
     <w:qFormat/>
     <w:pPr>
       <w:keepNext/>
@@ -4766,21 +3937,21 @@
       <w:szCs w:val="28"/>
     </w:rPr>
   </w:style>
-  <w:style w:type="paragraph" w:styleId="Textindependent">
+  <w:style w:type="paragraph" w:styleId="Textoindependiente">
     <w:name w:val="Body Text"/>
     <w:basedOn w:val="Normal"/>
     <w:pPr>
       <w:spacing w:after="140"/>
     </w:pPr>
   </w:style>
-  <w:style w:type="paragraph" w:styleId="Llista">
+  <w:style w:type="paragraph" w:styleId="Lista">
     <w:name w:val="List"/>
-    <w:basedOn w:val="Textindependent"/>
+    <w:basedOn w:val="Textoindependiente"/>
     <w:rPr>
       <w:rFonts w:cs="Lohit Devanagari"/>
     </w:rPr>
   </w:style>
-  <w:style w:type="paragraph" w:styleId="Llegenda">
+  <w:style w:type="paragraph" w:styleId="Descripcin">
     <w:name w:val="caption"/>
     <w:basedOn w:val="Normal"/>
     <w:qFormat/>
@@ -4840,10 +4011,10 @@
       <w:lang w:eastAsia="es-ES"/>
     </w:rPr>
   </w:style>
-  <w:style w:type="paragraph" w:styleId="HTMLambformatprevi">
+  <w:style w:type="paragraph" w:styleId="HTMLconformatoprevio">
     <w:name w:val="HTML Preformatted"/>
     <w:basedOn w:val="Normal"/>
-    <w:link w:val="HTMLambformatpreviCar"/>
+    <w:link w:val="HTMLconformatoprevioCar"/>
     <w:uiPriority w:val="99"/>
     <w:semiHidden/>
     <w:unhideWhenUsed/>
@@ -4877,10 +4048,10 @@
       <w:lang w:eastAsia="es-ES"/>
     </w:rPr>
   </w:style>
-  <w:style w:type="paragraph" w:styleId="Textdeglobus">
+  <w:style w:type="paragraph" w:styleId="Textodeglobo">
     <w:name w:val="Balloon Text"/>
     <w:basedOn w:val="Normal"/>
-    <w:link w:val="TextdeglobusCar"/>
+    <w:link w:val="TextodegloboCar"/>
     <w:uiPriority w:val="99"/>
     <w:semiHidden/>
     <w:unhideWhenUsed/>
@@ -4895,7 +4066,7 @@
       <w:szCs w:val="16"/>
     </w:rPr>
   </w:style>
-  <w:style w:type="paragraph" w:styleId="Pargrafdellista">
+  <w:style w:type="paragraph" w:styleId="Prrafodelista">
     <w:name w:val="List Paragraph"/>
     <w:basedOn w:val="Normal"/>
     <w:uiPriority w:val="34"/>
@@ -4911,10 +4082,10 @@
     <w:basedOn w:val="Normal"/>
     <w:qFormat/>
   </w:style>
-  <w:style w:type="paragraph" w:styleId="Capalera">
+  <w:style w:type="paragraph" w:styleId="Encabezado">
     <w:name w:val="header"/>
     <w:basedOn w:val="Normal"/>
-    <w:link w:val="CapaleraCar"/>
+    <w:link w:val="EncabezadoCar"/>
     <w:unhideWhenUsed/>
     <w:rsid w:val="00D467D2"/>
     <w:pPr>
@@ -4925,10 +4096,10 @@
       <w:spacing w:after="0" w:line="240" w:lineRule="auto"/>
     </w:pPr>
   </w:style>
-  <w:style w:type="paragraph" w:styleId="Peu">
+  <w:style w:type="paragraph" w:styleId="Piedepgina">
     <w:name w:val="footer"/>
     <w:basedOn w:val="Normal"/>
-    <w:link w:val="PeuCar"/>
+    <w:link w:val="PiedepginaCar"/>
     <w:uiPriority w:val="99"/>
     <w:unhideWhenUsed/>
     <w:rsid w:val="00D467D2"/>
@@ -4973,13 +4144,13 @@
       <w:lang w:eastAsia="ca-ES"/>
     </w:rPr>
   </w:style>
-  <w:style w:type="paragraph" w:styleId="Ttoldndex">
+  <w:style w:type="paragraph" w:styleId="Ttulodendice">
     <w:name w:val="index heading"/>
     <w:basedOn w:val="Encapalament"/>
   </w:style>
-  <w:style w:type="paragraph" w:styleId="TtoldelIDC">
+  <w:style w:type="paragraph" w:styleId="TtuloTDC">
     <w:name w:val="TOC Heading"/>
-    <w:basedOn w:val="Ttol1"/>
+    <w:basedOn w:val="Ttulo1"/>
     <w:next w:val="Normal"/>
     <w:uiPriority w:val="39"/>
     <w:unhideWhenUsed/>
@@ -5003,7 +4174,7 @@
       <w:lang w:eastAsia="ca-ES"/>
     </w:rPr>
   </w:style>
-  <w:style w:type="paragraph" w:styleId="IDC3">
+  <w:style w:type="paragraph" w:styleId="TDC3">
     <w:name w:val="toc 3"/>
     <w:basedOn w:val="Normal"/>
     <w:next w:val="Normal"/>
@@ -5016,9 +4187,9 @@
       <w:ind w:left="440"/>
     </w:pPr>
   </w:style>
-  <w:style w:type="character" w:styleId="Enlla">
+  <w:style w:type="character" w:styleId="Hipervnculo">
     <w:name w:val="Hyperlink"/>
-    <w:basedOn w:val="Lletraperdefectedelpargraf"/>
+    <w:basedOn w:val="Fuentedeprrafopredeter"/>
     <w:uiPriority w:val="99"/>
     <w:unhideWhenUsed/>
     <w:rsid w:val="00F92D1C"/>

</xml_diff>